<commit_message>
Added Uses Relationship and Edited A(2)V2
</commit_message>
<xml_diff>
--- a/Assignment 2 [Docs]/Assignment (2)4.1-4.2-4.5V2.docx
+++ b/Assignment 2 [Docs]/Assignment (2)4.1-4.2-4.5V2.docx
@@ -1,6 +1,6 @@
 
 <file path=word/document.xml><?xml version="1.0" encoding="utf-8"?>
-<w:document xmlns:wpc="http://schemas.microsoft.com/office/word/2010/wordprocessingCanvas" xmlns:mc="http://schemas.openxmlformats.org/markup-compatibility/2006" xmlns:o="urn:schemas-microsoft-com:office:office" xmlns:r="http://schemas.openxmlformats.org/officeDocument/2006/relationships" xmlns:m="http://schemas.openxmlformats.org/officeDocument/2006/math" xmlns:v="urn:schemas-microsoft-com:vml" xmlns:wp14="http://schemas.microsoft.com/office/word/2010/wordprocessingDrawing" xmlns:wp="http://schemas.openxmlformats.org/drawingml/2006/wordprocessingDrawing" xmlns:w10="urn:schemas-microsoft-com:office:word" xmlns:w="http://schemas.openxmlformats.org/wordprocessingml/2006/main" xmlns:w14="http://schemas.microsoft.com/office/word/2010/wordml" xmlns:w15="http://schemas.microsoft.com/office/word/2012/wordml" xmlns:wpg="http://schemas.microsoft.com/office/word/2010/wordprocessingGroup" xmlns:wpi="http://schemas.microsoft.com/office/word/2010/wordprocessingInk" xmlns:wne="http://schemas.microsoft.com/office/word/2006/wordml" xmlns:wps="http://schemas.microsoft.com/office/word/2010/wordprocessingShape" mc:Ignorable="w14 w15 wp14">
+<w:document xmlns:wpc="http://schemas.microsoft.com/office/word/2010/wordprocessingCanvas" xmlns:mc="http://schemas.openxmlformats.org/markup-compatibility/2006" xmlns:o="urn:schemas-microsoft-com:office:office" xmlns:r="http://schemas.openxmlformats.org/officeDocument/2006/relationships" xmlns:m="http://schemas.openxmlformats.org/officeDocument/2006/math" xmlns:v="urn:schemas-microsoft-com:vml" xmlns:wp14="http://schemas.microsoft.com/office/word/2010/wordprocessingDrawing" xmlns:wp="http://schemas.openxmlformats.org/drawingml/2006/wordprocessingDrawing" xmlns:w10="urn:schemas-microsoft-com:office:word" xmlns:w="http://schemas.openxmlformats.org/wordprocessingml/2006/main" xmlns:w14="http://schemas.microsoft.com/office/word/2010/wordml" xmlns:wpg="http://schemas.microsoft.com/office/word/2010/wordprocessingGroup" xmlns:wpi="http://schemas.microsoft.com/office/word/2010/wordprocessingInk" xmlns:wne="http://schemas.microsoft.com/office/word/2006/wordml" xmlns:wps="http://schemas.microsoft.com/office/word/2010/wordprocessingShape" mc:Ignorable="w14 wp14">
   <w:body>
     <w:p>
       <w:pPr>
@@ -290,9 +290,11 @@
             <w:tcW w:w="2337" w:type="dxa"/>
           </w:tcPr>
           <w:p>
+            <w:proofErr w:type="spellStart"/>
             <w:r>
               <w:t>GamesetupL</w:t>
             </w:r>
+            <w:proofErr w:type="spellEnd"/>
           </w:p>
         </w:tc>
         <w:tc>
@@ -335,9 +337,11 @@
             <w:tcW w:w="2337" w:type="dxa"/>
           </w:tcPr>
           <w:p>
+            <w:proofErr w:type="spellStart"/>
             <w:r>
               <w:t>GamesetupL</w:t>
             </w:r>
+            <w:proofErr w:type="spellEnd"/>
           </w:p>
         </w:tc>
         <w:tc>
@@ -380,9 +384,11 @@
             <w:tcW w:w="2337" w:type="dxa"/>
           </w:tcPr>
           <w:p>
+            <w:proofErr w:type="spellStart"/>
             <w:r>
               <w:t>GamesetupS</w:t>
             </w:r>
+            <w:proofErr w:type="spellEnd"/>
           </w:p>
         </w:tc>
         <w:tc>
@@ -425,9 +431,11 @@
             <w:tcW w:w="2337" w:type="dxa"/>
           </w:tcPr>
           <w:p>
+            <w:proofErr w:type="spellStart"/>
             <w:r>
               <w:t>GamesetupC</w:t>
             </w:r>
+            <w:proofErr w:type="spellEnd"/>
           </w:p>
         </w:tc>
         <w:tc>
@@ -470,8 +478,13 @@
             <w:tcW w:w="2337" w:type="dxa"/>
           </w:tcPr>
           <w:p>
-            <w:r>
-              <w:t>M_Badnu,</w:t>
+            <w:proofErr w:type="spellStart"/>
+            <w:r>
+              <w:t>M_Badnu</w:t>
+            </w:r>
+            <w:proofErr w:type="spellEnd"/>
+            <w:r>
+              <w:t>,</w:t>
             </w:r>
           </w:p>
         </w:tc>
@@ -481,8 +494,13 @@
           </w:tcPr>
           <w:p>
             <w:r>
-              <w:t>Local PictureBox</w:t>
-            </w:r>
+              <w:t xml:space="preserve">Local </w:t>
+            </w:r>
+            <w:proofErr w:type="spellStart"/>
+            <w:r>
+              <w:t>PictureBox</w:t>
+            </w:r>
+            <w:proofErr w:type="spellEnd"/>
           </w:p>
         </w:tc>
         <w:tc>
@@ -571,8 +589,13 @@
           </w:tcPr>
           <w:p>
             <w:r>
-              <w:t>Local PictureBox</w:t>
-            </w:r>
+              <w:t xml:space="preserve">Local </w:t>
+            </w:r>
+            <w:proofErr w:type="spellStart"/>
+            <w:r>
+              <w:t>PictureBox</w:t>
+            </w:r>
+            <w:proofErr w:type="spellEnd"/>
           </w:p>
         </w:tc>
         <w:tc>
@@ -605,9 +628,11 @@
             <w:tcW w:w="2337" w:type="dxa"/>
           </w:tcPr>
           <w:p>
+            <w:proofErr w:type="spellStart"/>
             <w:r>
               <w:t>MoveCount</w:t>
             </w:r>
+            <w:proofErr w:type="spellEnd"/>
           </w:p>
         </w:tc>
         <w:tc>
@@ -650,9 +675,11 @@
             <w:tcW w:w="2337" w:type="dxa"/>
           </w:tcPr>
           <w:p>
+            <w:proofErr w:type="spellStart"/>
             <w:r>
               <w:t>M_Infoarray</w:t>
             </w:r>
+            <w:proofErr w:type="spellEnd"/>
           </w:p>
         </w:tc>
         <w:tc>
@@ -695,9 +722,11 @@
             <w:tcW w:w="2337" w:type="dxa"/>
           </w:tcPr>
           <w:p>
+            <w:proofErr w:type="spellStart"/>
             <w:r>
               <w:t>Gamesetup</w:t>
             </w:r>
+            <w:proofErr w:type="spellEnd"/>
           </w:p>
         </w:tc>
         <w:tc>
@@ -740,9 +769,11 @@
             <w:tcW w:w="2337" w:type="dxa"/>
           </w:tcPr>
           <w:p>
+            <w:proofErr w:type="spellStart"/>
             <w:r>
               <w:t>C_Seconds</w:t>
             </w:r>
+            <w:proofErr w:type="spellEnd"/>
           </w:p>
         </w:tc>
         <w:tc>
@@ -785,9 +816,11 @@
             <w:tcW w:w="2337" w:type="dxa"/>
           </w:tcPr>
           <w:p>
+            <w:proofErr w:type="spellStart"/>
             <w:r>
               <w:t>C_Minutes</w:t>
             </w:r>
+            <w:proofErr w:type="spellEnd"/>
           </w:p>
         </w:tc>
         <w:tc>
@@ -897,6 +930,7 @@
       <w:r>
         <w:t xml:space="preserve"> also included a call to </w:t>
       </w:r>
+      <w:proofErr w:type="spellStart"/>
       <w:r>
         <w:rPr>
           <w:b/>
@@ -918,6 +952,7 @@
         </w:rPr>
         <w:t>ame</w:t>
       </w:r>
+      <w:proofErr w:type="spellEnd"/>
       <w:r>
         <w:t xml:space="preserve"> </w:t>
       </w:r>
@@ -962,21 +997,25 @@
       <w:r>
         <w:t xml:space="preserve">, </w:t>
       </w:r>
+      <w:proofErr w:type="spellStart"/>
       <w:r>
         <w:rPr>
           <w:b/>
         </w:rPr>
         <w:t>CrownKing</w:t>
       </w:r>
+      <w:proofErr w:type="spellEnd"/>
       <w:r>
         <w:t xml:space="preserve">, </w:t>
       </w:r>
+      <w:proofErr w:type="spellStart"/>
       <w:r>
         <w:rPr>
           <w:b/>
         </w:rPr>
         <w:t>GetClick</w:t>
       </w:r>
+      <w:proofErr w:type="spellEnd"/>
       <w:r>
         <w:rPr>
           <w:b/>
@@ -1132,26 +1171,43 @@
       <w:r>
         <w:t xml:space="preserve">Functions No longer Being Used- </w:t>
       </w:r>
+      <w:proofErr w:type="spellStart"/>
+      <w:proofErr w:type="gramStart"/>
       <w:r>
         <w:rPr>
           <w:b/>
         </w:rPr>
         <w:t>Stoptime</w:t>
       </w:r>
-      <w:r>
-        <w:t xml:space="preserve">(), </w:t>
-      </w:r>
+      <w:proofErr w:type="spellEnd"/>
+      <w:r>
+        <w:t>(</w:t>
+      </w:r>
+      <w:proofErr w:type="gramEnd"/>
+      <w:r>
+        <w:t xml:space="preserve">), </w:t>
+      </w:r>
+      <w:proofErr w:type="spellStart"/>
       <w:r>
         <w:rPr>
           <w:b/>
         </w:rPr>
         <w:t>MakeInvis</w:t>
       </w:r>
+      <w:proofErr w:type="spellEnd"/>
       <w:r>
         <w:t>()</w:t>
       </w:r>
       <w:r>
-        <w:t>. MakeInvis still a part of the code, no calls being made at the moment</w:t>
+        <w:t xml:space="preserve">. </w:t>
+      </w:r>
+      <w:proofErr w:type="spellStart"/>
+      <w:r>
+        <w:t>MakeInvis</w:t>
+      </w:r>
+      <w:proofErr w:type="spellEnd"/>
+      <w:r>
+        <w:t xml:space="preserve"> still a part of the code, no calls being made at the moment</w:t>
       </w:r>
     </w:p>
     <w:p/>
@@ -1167,7 +1223,15 @@
           <w:b/>
         </w:rPr>
         <w:lastRenderedPageBreak/>
-        <w:t xml:space="preserve">Form: Start Menu </w:t>
+        <w:t>Form: Start_</w:t>
+      </w:r>
+      <w:bookmarkStart w:id="0" w:name="_GoBack"/>
+      <w:bookmarkEnd w:id="0"/>
+      <w:r>
+        <w:rPr>
+          <w:b/>
+        </w:rPr>
+        <w:t xml:space="preserve">Menu </w:t>
       </w:r>
       <w:r>
         <w:rPr>
@@ -1191,7 +1255,23 @@
         <w:t xml:space="preserve"> (4.1)</w:t>
       </w:r>
       <w:r>
-        <w:t>: This succeeded the original form_load (now named custom_load). This is what the user initially sees when the game is loaded. It presents several options for gameplay, including: Start Game, Load Game, Custom Game and Standard Game. All of which are available to the user.</w:t>
+        <w:t xml:space="preserve">: This succeeded the original </w:t>
+      </w:r>
+      <w:proofErr w:type="spellStart"/>
+      <w:r>
+        <w:t>form_load</w:t>
+      </w:r>
+      <w:proofErr w:type="spellEnd"/>
+      <w:r>
+        <w:t xml:space="preserve"> (now named </w:t>
+      </w:r>
+      <w:proofErr w:type="spellStart"/>
+      <w:r>
+        <w:t>custom_load</w:t>
+      </w:r>
+      <w:proofErr w:type="spellEnd"/>
+      <w:r>
+        <w:t>). This is what the user initially sees when the game is loaded. It presents several options for gameplay, including: Start Game, Load Game, Custom Game and Standard Game. All of which are available to the user.</w:t>
       </w:r>
     </w:p>
     <w:p>
@@ -1213,9 +1293,16 @@
       </w:r>
     </w:p>
     <w:p>
-      <w:r>
-        <w:t>StartGame()</w:t>
-      </w:r>
+      <w:proofErr w:type="spellStart"/>
+      <w:proofErr w:type="gramStart"/>
+      <w:r>
+        <w:t>StartGame</w:t>
+      </w:r>
+      <w:proofErr w:type="spellEnd"/>
+      <w:r>
+        <w:t>()</w:t>
+      </w:r>
+      <w:proofErr w:type="gramEnd"/>
     </w:p>
     <w:p>
       <w:r>
@@ -1223,9 +1310,11 @@
       </w:r>
     </w:p>
     <w:p>
+      <w:proofErr w:type="gramStart"/>
       <w:r>
         <w:t>Custom()</w:t>
       </w:r>
+      <w:proofErr w:type="gramEnd"/>
     </w:p>
     <w:p>
       <w:r>
@@ -1233,8 +1322,13 @@
       </w:r>
     </w:p>
     <w:p>
-      <w:r>
-        <w:t xml:space="preserve">Standard() </w:t>
+      <w:proofErr w:type="gramStart"/>
+      <w:r>
+        <w:t>Standard()</w:t>
+      </w:r>
+      <w:proofErr w:type="gramEnd"/>
+      <w:r>
+        <w:t xml:space="preserve"> </w:t>
       </w:r>
     </w:p>
     <w:p>
@@ -1243,9 +1337,11 @@
       </w:r>
     </w:p>
     <w:p>
+      <w:proofErr w:type="gramStart"/>
       <w:r>
         <w:t>Load()</w:t>
       </w:r>
+      <w:proofErr w:type="gramEnd"/>
     </w:p>
     <w:p>
       <w:r>
@@ -1253,9 +1349,16 @@
       </w:r>
     </w:p>
     <w:p>
-      <w:r>
-        <w:t>HighScore()</w:t>
-      </w:r>
+      <w:proofErr w:type="spellStart"/>
+      <w:proofErr w:type="gramStart"/>
+      <w:r>
+        <w:t>HighScore</w:t>
+      </w:r>
+      <w:proofErr w:type="spellEnd"/>
+      <w:r>
+        <w:t>()</w:t>
+      </w:r>
+      <w:proofErr w:type="gramEnd"/>
     </w:p>
     <w:p>
       <w:r>
@@ -1394,9 +1497,11 @@
             <w:tcW w:w="2492" w:type="dxa"/>
           </w:tcPr>
           <w:p>
+            <w:proofErr w:type="spellStart"/>
             <w:r>
               <w:t>GamesetupC</w:t>
             </w:r>
+            <w:proofErr w:type="spellEnd"/>
           </w:p>
         </w:tc>
         <w:tc>
@@ -1436,8 +1541,13 @@
             <w:tcW w:w="2492" w:type="dxa"/>
           </w:tcPr>
           <w:p>
-            <w:r>
-              <w:t xml:space="preserve">GamesetupS </w:t>
+            <w:proofErr w:type="spellStart"/>
+            <w:r>
+              <w:t>GamesetupS</w:t>
+            </w:r>
+            <w:proofErr w:type="spellEnd"/>
+            <w:r>
+              <w:t xml:space="preserve"> </w:t>
             </w:r>
           </w:p>
         </w:tc>
@@ -1478,9 +1588,11 @@
             <w:tcW w:w="2492" w:type="dxa"/>
           </w:tcPr>
           <w:p>
+            <w:proofErr w:type="spellStart"/>
             <w:r>
               <w:t>GamesetupL</w:t>
             </w:r>
+            <w:proofErr w:type="spellEnd"/>
           </w:p>
         </w:tc>
         <w:tc>
@@ -1539,7 +1651,20 @@
     </w:p>
     <w:p>
       <w:r>
-        <w:t>Output: Gamesetup(32) Type: Integer Array(32)</w:t>
+        <w:t xml:space="preserve">Output: </w:t>
+      </w:r>
+      <w:proofErr w:type="spellStart"/>
+      <w:proofErr w:type="gramStart"/>
+      <w:r>
+        <w:t>Gamesetup</w:t>
+      </w:r>
+      <w:proofErr w:type="spellEnd"/>
+      <w:r>
+        <w:t>(</w:t>
+      </w:r>
+      <w:proofErr w:type="gramEnd"/>
+      <w:r>
+        <w:t>32) Type: Integer Array(32)</w:t>
       </w:r>
     </w:p>
     <w:tbl>
@@ -1620,8 +1745,13 @@
               </w:tabs>
             </w:pPr>
             <w:r>
-              <w:t>Initialize GameSetupC</w:t>
-            </w:r>
+              <w:t xml:space="preserve">Initialize </w:t>
+            </w:r>
+            <w:proofErr w:type="spellStart"/>
+            <w:r>
+              <w:t>GameSetupC</w:t>
+            </w:r>
+            <w:proofErr w:type="spellEnd"/>
           </w:p>
         </w:tc>
       </w:tr>
@@ -1650,8 +1780,13 @@
               </w:tabs>
             </w:pPr>
             <w:r>
-              <w:t>Initialize GameSetupS</w:t>
-            </w:r>
+              <w:t xml:space="preserve">Initialize </w:t>
+            </w:r>
+            <w:proofErr w:type="spellStart"/>
+            <w:r>
+              <w:t>GameSetupS</w:t>
+            </w:r>
+            <w:proofErr w:type="spellEnd"/>
           </w:p>
         </w:tc>
       </w:tr>
@@ -1680,8 +1815,13 @@
               </w:tabs>
             </w:pPr>
             <w:r>
-              <w:t>Initialize GameSetupL</w:t>
-            </w:r>
+              <w:t xml:space="preserve">Initialize </w:t>
+            </w:r>
+            <w:proofErr w:type="spellStart"/>
+            <w:r>
+              <w:t>GameSetupL</w:t>
+            </w:r>
+            <w:proofErr w:type="spellEnd"/>
           </w:p>
         </w:tc>
       </w:tr>
@@ -1716,7 +1856,20 @@
     </w:p>
     <w:p>
       <w:r>
-        <w:t>Output: Gamesetup(32) Type: Integer Array(32)</w:t>
+        <w:t xml:space="preserve">Output: </w:t>
+      </w:r>
+      <w:proofErr w:type="spellStart"/>
+      <w:proofErr w:type="gramStart"/>
+      <w:r>
+        <w:t>Gamesetup</w:t>
+      </w:r>
+      <w:proofErr w:type="spellEnd"/>
+      <w:r>
+        <w:t>(</w:t>
+      </w:r>
+      <w:proofErr w:type="gramEnd"/>
+      <w:r>
+        <w:t>32) Type: Integer Array(32)</w:t>
       </w:r>
     </w:p>
     <w:tbl>
@@ -2107,6 +2260,7 @@
         <w:lastRenderedPageBreak/>
         <w:t xml:space="preserve">Sub: </w:t>
       </w:r>
+      <w:proofErr w:type="spellStart"/>
       <w:r>
         <w:rPr>
           <w:b/>
@@ -2121,8 +2275,17 @@
           <w:sz w:val="24"/>
           <w:szCs w:val="24"/>
         </w:rPr>
+        <w:t>mode</w:t>
+      </w:r>
+      <w:r>
+        <w:rPr>
+          <w:b/>
+          <w:sz w:val="24"/>
+          <w:szCs w:val="24"/>
+        </w:rPr>
         <w:t>_load</w:t>
       </w:r>
+      <w:proofErr w:type="spellEnd"/>
       <w:r>
         <w:rPr>
           <w:b/>
@@ -2163,11 +2326,16 @@
       <w:r>
         <w:t xml:space="preserve">The </w:t>
       </w:r>
+      <w:proofErr w:type="spellStart"/>
       <w:r>
         <w:t>Custom</w:t>
       </w:r>
       <w:r>
-        <w:t xml:space="preserve">_load sub is done as soon as the </w:t>
+        <w:t>_load</w:t>
+      </w:r>
+      <w:proofErr w:type="spellEnd"/>
+      <w:r>
+        <w:t xml:space="preserve"> sub is done as soon as the </w:t>
       </w:r>
       <w:r>
         <w:t>custom mode</w:t>
@@ -2206,8 +2374,18 @@
     </w:p>
     <w:p>
       <w:r>
-        <w:t>New PictureBox()</w:t>
-      </w:r>
+        <w:t xml:space="preserve">New </w:t>
+      </w:r>
+      <w:proofErr w:type="spellStart"/>
+      <w:proofErr w:type="gramStart"/>
+      <w:r>
+        <w:t>PictureBox</w:t>
+      </w:r>
+      <w:proofErr w:type="spellEnd"/>
+      <w:r>
+        <w:t>()</w:t>
+      </w:r>
+      <w:proofErr w:type="gramEnd"/>
     </w:p>
     <w:p>
       <w:r>
@@ -2346,9 +2524,11 @@
             <w:tcW w:w="2628" w:type="dxa"/>
           </w:tcPr>
           <w:p>
+            <w:proofErr w:type="spellStart"/>
             <w:r>
               <w:t>C_track</w:t>
             </w:r>
+            <w:proofErr w:type="spellEnd"/>
           </w:p>
         </w:tc>
         <w:tc>
@@ -2388,9 +2568,11 @@
             <w:tcW w:w="2628" w:type="dxa"/>
           </w:tcPr>
           <w:p>
+            <w:proofErr w:type="spellStart"/>
             <w:r>
               <w:t>InitialX</w:t>
             </w:r>
+            <w:proofErr w:type="spellEnd"/>
           </w:p>
         </w:tc>
         <w:tc>
@@ -2430,9 +2612,11 @@
             <w:tcW w:w="2628" w:type="dxa"/>
           </w:tcPr>
           <w:p>
+            <w:proofErr w:type="spellStart"/>
             <w:r>
               <w:t>C_trackarray</w:t>
             </w:r>
+            <w:proofErr w:type="spellEnd"/>
           </w:p>
         </w:tc>
         <w:tc>
@@ -2440,8 +2624,13 @@
             <w:tcW w:w="2234" w:type="dxa"/>
           </w:tcPr>
           <w:p>
-            <w:r>
-              <w:t>PictureBox Array(31)</w:t>
+            <w:proofErr w:type="spellStart"/>
+            <w:r>
+              <w:t>PictureBox</w:t>
+            </w:r>
+            <w:proofErr w:type="spellEnd"/>
+            <w:r>
+              <w:t xml:space="preserve"> Array(31)</w:t>
             </w:r>
           </w:p>
         </w:tc>
@@ -2472,9 +2661,11 @@
             <w:tcW w:w="2628" w:type="dxa"/>
           </w:tcPr>
           <w:p>
+            <w:proofErr w:type="spellStart"/>
             <w:r>
               <w:t>M_custom</w:t>
             </w:r>
+            <w:proofErr w:type="spellEnd"/>
           </w:p>
         </w:tc>
         <w:tc>
@@ -2514,9 +2705,11 @@
             <w:tcW w:w="2628" w:type="dxa"/>
           </w:tcPr>
           <w:p>
+            <w:proofErr w:type="spellStart"/>
             <w:r>
               <w:t>M_standard</w:t>
             </w:r>
+            <w:proofErr w:type="spellEnd"/>
           </w:p>
         </w:tc>
         <w:tc>
@@ -2556,9 +2749,11 @@
             <w:tcW w:w="2628" w:type="dxa"/>
           </w:tcPr>
           <w:p>
+            <w:proofErr w:type="spellStart"/>
             <w:r>
               <w:t>ErrorClick</w:t>
             </w:r>
+            <w:proofErr w:type="spellEnd"/>
           </w:p>
         </w:tc>
         <w:tc>
@@ -2566,9 +2761,11 @@
             <w:tcW w:w="2234" w:type="dxa"/>
           </w:tcPr>
           <w:p>
+            <w:proofErr w:type="spellStart"/>
             <w:r>
               <w:t>PictureBox</w:t>
             </w:r>
+            <w:proofErr w:type="spellEnd"/>
           </w:p>
         </w:tc>
         <w:tc>
@@ -2617,7 +2814,15 @@
     </w:p>
     <w:p>
       <w:r>
-        <w:t>This code is meant to create picture boxes at given locations in a square matrix to represent the black checker boxes. The logic is to have a variable (i) increase by 50 each time and draw a new picture box there and every 4 I variables a J variable will be present to move to the next time. The implementation of the Logic can be found below</w:t>
+        <w:t>This code is meant to create picture boxes at given locations in a square matrix to represent the black checker boxes. The logic is to have a variable (</w:t>
+      </w:r>
+      <w:proofErr w:type="spellStart"/>
+      <w:r>
+        <w:t>i</w:t>
+      </w:r>
+      <w:proofErr w:type="spellEnd"/>
+      <w:r>
+        <w:t>) increase by 50 each time and draw a new picture box there and every 4 I variables a J variable will be present to move to the next time. The implementation of the Logic can be found below</w:t>
       </w:r>
     </w:p>
     <w:p>
@@ -2637,14 +2842,36 @@
       </w:r>
       <w:r>
         <w:tab/>
-        <w:t>C_trackarray</w:t>
-      </w:r>
-      <w:r>
-        <w:t>(c_track)</w:t>
-      </w:r>
-      <w:r>
-        <w:t xml:space="preserve"> = new PictureBox</w:t>
-      </w:r>
+      </w:r>
+      <w:proofErr w:type="spellStart"/>
+      <w:r>
+        <w:t>C_</w:t>
+      </w:r>
+      <w:proofErr w:type="gramStart"/>
+      <w:r>
+        <w:t>trackarray</w:t>
+      </w:r>
+      <w:proofErr w:type="spellEnd"/>
+      <w:r>
+        <w:t>(</w:t>
+      </w:r>
+      <w:proofErr w:type="spellStart"/>
+      <w:proofErr w:type="gramEnd"/>
+      <w:r>
+        <w:t>c_track</w:t>
+      </w:r>
+      <w:proofErr w:type="spellEnd"/>
+      <w:r>
+        <w:t>)</w:t>
+      </w:r>
+      <w:r>
+        <w:t xml:space="preserve"> = new </w:t>
+      </w:r>
+      <w:proofErr w:type="spellStart"/>
+      <w:r>
+        <w:t>PictureBox</w:t>
+      </w:r>
+      <w:proofErr w:type="spellEnd"/>
     </w:p>
     <w:p>
       <w:r>
@@ -2653,8 +2880,34 @@
       <w:r>
         <w:tab/>
       </w:r>
-      <w:r>
-        <w:t>C_trackarray(c_track).position = (I*50 + InitialX,j*50)</w:t>
+      <w:proofErr w:type="spellStart"/>
+      <w:r>
+        <w:t>C_</w:t>
+      </w:r>
+      <w:proofErr w:type="gramStart"/>
+      <w:r>
+        <w:t>trackarray</w:t>
+      </w:r>
+      <w:proofErr w:type="spellEnd"/>
+      <w:r>
+        <w:t>(</w:t>
+      </w:r>
+      <w:proofErr w:type="spellStart"/>
+      <w:proofErr w:type="gramEnd"/>
+      <w:r>
+        <w:t>c_track</w:t>
+      </w:r>
+      <w:proofErr w:type="spellEnd"/>
+      <w:r>
+        <w:t xml:space="preserve">).position = (I*50 + </w:t>
+      </w:r>
+      <w:proofErr w:type="spellStart"/>
+      <w:r>
+        <w:t>InitialX,j</w:t>
+      </w:r>
+      <w:proofErr w:type="spellEnd"/>
+      <w:r>
+        <w:t>*50)</w:t>
       </w:r>
     </w:p>
     <w:p>
@@ -2663,7 +2916,14 @@
       </w:r>
       <w:r>
         <w:tab/>
-        <w:t>C_track +=1</w:t>
+      </w:r>
+      <w:proofErr w:type="spellStart"/>
+      <w:r>
+        <w:t>C_track</w:t>
+      </w:r>
+      <w:proofErr w:type="spellEnd"/>
+      <w:r>
+        <w:t xml:space="preserve"> +=1</w:t>
       </w:r>
     </w:p>
     <w:p>
@@ -2672,8 +2932,12 @@
       </w:r>
       <w:r>
         <w:tab/>
+      </w:r>
+      <w:proofErr w:type="spellStart"/>
+      <w:r>
         <w:t>ErrorClick.sendtoback</w:t>
       </w:r>
+      <w:proofErr w:type="spellEnd"/>
     </w:p>
     <w:p>
       <w:r>
@@ -2700,8 +2964,28 @@
           <w:b/>
         </w:rPr>
         <w:lastRenderedPageBreak/>
-        <w:t>Sub: Game Timer</w:t>
-      </w:r>
+        <w:t>S</w:t>
+      </w:r>
+      <w:r>
+        <w:rPr>
+          <w:b/>
+        </w:rPr>
+        <w:t xml:space="preserve">ub: </w:t>
+      </w:r>
+      <w:proofErr w:type="spellStart"/>
+      <w:r>
+        <w:rPr>
+          <w:b/>
+        </w:rPr>
+        <w:t>Game_</w:t>
+      </w:r>
+      <w:r>
+        <w:rPr>
+          <w:b/>
+        </w:rPr>
+        <w:t>Timer</w:t>
+      </w:r>
+      <w:proofErr w:type="spellEnd"/>
       <w:r>
         <w:rPr>
           <w:b/>
@@ -2745,7 +3029,15 @@
         <w:t>This function counts the time elapsed since a game has started</w:t>
       </w:r>
       <w:r>
-        <w:t xml:space="preserve"> and stores them inside a seconds variable that the user will see. </w:t>
+        <w:t xml:space="preserve"> and stores them inside a </w:t>
+      </w:r>
+      <w:proofErr w:type="gramStart"/>
+      <w:r>
+        <w:t>seconds</w:t>
+      </w:r>
+      <w:proofErr w:type="gramEnd"/>
+      <w:r>
+        <w:t xml:space="preserve"> variable that the user will see. </w:t>
       </w:r>
     </w:p>
     <w:p>
@@ -2942,9 +3234,11 @@
             <w:tcW w:w="2492" w:type="dxa"/>
           </w:tcPr>
           <w:p>
+            <w:proofErr w:type="spellStart"/>
             <w:r>
               <w:t>C_Minutes</w:t>
             </w:r>
+            <w:proofErr w:type="spellEnd"/>
           </w:p>
         </w:tc>
         <w:tc>
@@ -2984,9 +3278,11 @@
             <w:tcW w:w="2492" w:type="dxa"/>
           </w:tcPr>
           <w:p>
+            <w:proofErr w:type="spellStart"/>
             <w:r>
               <w:t>C_Seconds</w:t>
             </w:r>
+            <w:proofErr w:type="spellEnd"/>
           </w:p>
         </w:tc>
         <w:tc>
@@ -3033,7 +3329,15 @@
     </w:p>
     <w:p>
       <w:r>
-        <w:t>Implemented using the Tick operation provided in VB, the time runs every interval and this setting the internal to 1second updating the seconds local variable will provide a simple but functional timer.</w:t>
+        <w:t xml:space="preserve">Implemented using the Tick operation provided in VB, the time runs every interval and this setting the internal to 1second updating the </w:t>
+      </w:r>
+      <w:proofErr w:type="gramStart"/>
+      <w:r>
+        <w:t>seconds</w:t>
+      </w:r>
+      <w:proofErr w:type="gramEnd"/>
+      <w:r>
+        <w:t xml:space="preserve"> local variable will provide a simple but functional timer.</w:t>
       </w:r>
       <w:r>
         <w:t xml:space="preserve"> Updating the Minutes counter and resetting seconds is done at 60 seconds intervals.</w:t>
@@ -3198,9 +3502,19 @@
       </w:r>
     </w:p>
     <w:p>
-      <w:r>
-        <w:t>M_reset_Click()</w:t>
-      </w:r>
+      <w:proofErr w:type="spellStart"/>
+      <w:r>
+        <w:t>M_reset_</w:t>
+      </w:r>
+      <w:proofErr w:type="gramStart"/>
+      <w:r>
+        <w:t>Click</w:t>
+      </w:r>
+      <w:proofErr w:type="spellEnd"/>
+      <w:r>
+        <w:t>()</w:t>
+      </w:r>
+      <w:proofErr w:type="gramEnd"/>
     </w:p>
     <w:p>
       <w:r>
@@ -3348,9 +3662,11 @@
             <w:tcW w:w="2492" w:type="dxa"/>
           </w:tcPr>
           <w:p>
+            <w:proofErr w:type="spellStart"/>
             <w:r>
               <w:t>Trackarray</w:t>
             </w:r>
+            <w:proofErr w:type="spellEnd"/>
           </w:p>
         </w:tc>
         <w:tc>
@@ -3386,7 +3702,14 @@
         <w:rPr>
           <w:b/>
         </w:rPr>
-        <w:t>Internal Implementation (4.5)</w:t>
+        <w:t>Internal Implementation (4.5</w:t>
+      </w:r>
+      <w:proofErr w:type="gramStart"/>
+      <w:r>
+        <w:rPr>
+          <w:b/>
+        </w:rPr>
+        <w:t>)</w:t>
       </w:r>
       <w:r>
         <w:rPr>
@@ -3400,6 +3723,7 @@
         </w:rPr>
         <w:t>:</w:t>
       </w:r>
+      <w:proofErr w:type="gramEnd"/>
     </w:p>
     <w:p>
       <w:r>
@@ -3408,13 +3732,30 @@
     </w:p>
     <w:p>
       <w:r>
-        <w:t>For I in range of trackarray</w:t>
-      </w:r>
+        <w:t xml:space="preserve">For I in range of </w:t>
+      </w:r>
+      <w:proofErr w:type="spellStart"/>
+      <w:r>
+        <w:t>trackarray</w:t>
+      </w:r>
+      <w:proofErr w:type="spellEnd"/>
     </w:p>
     <w:p>
       <w:r>
         <w:tab/>
-        <w:t>Trackarray(I).image = nothing</w:t>
+      </w:r>
+      <w:proofErr w:type="spellStart"/>
+      <w:proofErr w:type="gramStart"/>
+      <w:r>
+        <w:t>Trackarray</w:t>
+      </w:r>
+      <w:proofErr w:type="spellEnd"/>
+      <w:r>
+        <w:t>(</w:t>
+      </w:r>
+      <w:proofErr w:type="gramEnd"/>
+      <w:r>
+        <w:t>I).image = nothing</w:t>
       </w:r>
     </w:p>
     <w:p>
@@ -3424,10 +3765,7 @@
     </w:p>
     <w:p/>
     <w:p/>
-    <w:p>
-      <w:bookmarkStart w:id="0" w:name="_GoBack"/>
-      <w:bookmarkEnd w:id="0"/>
-    </w:p>
+    <w:p/>
     <w:p/>
     <w:p/>
     <w:p/>
@@ -3448,8 +3786,22 @@
         <w:rPr>
           <w:b/>
         </w:rPr>
-        <w:t>Function: Stop Time</w:t>
-      </w:r>
+        <w:t xml:space="preserve">Function: </w:t>
+      </w:r>
+      <w:proofErr w:type="spellStart"/>
+      <w:r>
+        <w:rPr>
+          <w:b/>
+        </w:rPr>
+        <w:t>Stop_</w:t>
+      </w:r>
+      <w:r>
+        <w:rPr>
+          <w:b/>
+        </w:rPr>
+        <w:t>Time</w:t>
+      </w:r>
+      <w:proofErr w:type="spellEnd"/>
       <w:r>
         <w:rPr>
           <w:b/>
@@ -3607,9 +3959,11 @@
             <w:tcW w:w="2371" w:type="dxa"/>
           </w:tcPr>
           <w:p>
+            <w:proofErr w:type="spellStart"/>
             <w:r>
               <w:t>C_Minutes</w:t>
             </w:r>
+            <w:proofErr w:type="spellEnd"/>
           </w:p>
         </w:tc>
         <w:tc>
@@ -3649,9 +4003,11 @@
             <w:tcW w:w="2371" w:type="dxa"/>
           </w:tcPr>
           <w:p>
+            <w:proofErr w:type="spellStart"/>
             <w:r>
               <w:t>C_Seconds</w:t>
             </w:r>
+            <w:proofErr w:type="spellEnd"/>
           </w:p>
         </w:tc>
         <w:tc>
@@ -3695,17 +4051,49 @@
         <w:t xml:space="preserve">The implementation was just </w:t>
       </w:r>
       <w:r>
-        <w:t>about setting c_minutes and c_seconds equal to 0.</w:t>
-      </w:r>
-    </w:p>
-    <w:p>
-      <w:r>
-        <w:t>Return C_minutes = 0</w:t>
-      </w:r>
-    </w:p>
-    <w:p>
-      <w:r>
-        <w:t>Return C_seconds = 0</w:t>
+        <w:t xml:space="preserve">about setting </w:t>
+      </w:r>
+      <w:proofErr w:type="spellStart"/>
+      <w:r>
+        <w:t>c_minutes</w:t>
+      </w:r>
+      <w:proofErr w:type="spellEnd"/>
+      <w:r>
+        <w:t xml:space="preserve"> and </w:t>
+      </w:r>
+      <w:proofErr w:type="spellStart"/>
+      <w:r>
+        <w:t>c_seconds</w:t>
+      </w:r>
+      <w:proofErr w:type="spellEnd"/>
+      <w:r>
+        <w:t xml:space="preserve"> equal to 0.</w:t>
+      </w:r>
+    </w:p>
+    <w:p>
+      <w:r>
+        <w:t xml:space="preserve">Return </w:t>
+      </w:r>
+      <w:proofErr w:type="spellStart"/>
+      <w:r>
+        <w:t>C_minutes</w:t>
+      </w:r>
+      <w:proofErr w:type="spellEnd"/>
+      <w:r>
+        <w:t xml:space="preserve"> = 0</w:t>
+      </w:r>
+    </w:p>
+    <w:p>
+      <w:r>
+        <w:t xml:space="preserve">Return </w:t>
+      </w:r>
+      <w:proofErr w:type="spellStart"/>
+      <w:r>
+        <w:t>C_seconds</w:t>
+      </w:r>
+      <w:proofErr w:type="spellEnd"/>
+      <w:r>
+        <w:t xml:space="preserve"> = 0</w:t>
       </w:r>
     </w:p>
     <w:p>
@@ -3751,8 +4139,22 @@
         <w:rPr>
           <w:b/>
         </w:rPr>
-        <w:t>Sub: Standard Mode</w:t>
-      </w:r>
+        <w:t xml:space="preserve">Sub: </w:t>
+      </w:r>
+      <w:proofErr w:type="spellStart"/>
+      <w:r>
+        <w:rPr>
+          <w:b/>
+        </w:rPr>
+        <w:t>Standard_</w:t>
+      </w:r>
+      <w:r>
+        <w:rPr>
+          <w:b/>
+        </w:rPr>
+        <w:t>Mode</w:t>
+      </w:r>
+      <w:proofErr w:type="spellEnd"/>
       <w:r>
         <w:rPr>
           <w:b/>
@@ -3789,7 +4191,15 @@
     </w:p>
     <w:p>
       <w:r>
-        <w:t>The reasoning behind this module is to have it tie in, later, with the save functionality in the game. Both of these requires a logic from an array of integers for piece setting. Though not implemented in this specific deliverable, the additional parts will be implemented later</w:t>
+        <w:t xml:space="preserve">The reasoning behind this module is to have it tie in, later, with the save functionality in the game. Both of these </w:t>
+      </w:r>
+      <w:proofErr w:type="gramStart"/>
+      <w:r>
+        <w:t>requires</w:t>
+      </w:r>
+      <w:proofErr w:type="gramEnd"/>
+      <w:r>
+        <w:t xml:space="preserve"> a logic from an array of integers for piece setting. Though not implemented in this specific deliverable, the additional parts will be implemented later</w:t>
       </w:r>
     </w:p>
     <w:p>
@@ -3951,9 +4361,11 @@
             <w:tcW w:w="2492" w:type="dxa"/>
           </w:tcPr>
           <w:p>
+            <w:proofErr w:type="spellStart"/>
             <w:r>
               <w:t>M_custom</w:t>
             </w:r>
+            <w:proofErr w:type="spellEnd"/>
           </w:p>
         </w:tc>
         <w:tc>
@@ -3993,8 +4405,13 @@
             <w:tcW w:w="2492" w:type="dxa"/>
           </w:tcPr>
           <w:p>
-            <w:r>
-              <w:t xml:space="preserve">M_standard </w:t>
+            <w:proofErr w:type="spellStart"/>
+            <w:r>
+              <w:t>M_standard</w:t>
+            </w:r>
+            <w:proofErr w:type="spellEnd"/>
+            <w:r>
+              <w:t xml:space="preserve"> </w:t>
             </w:r>
           </w:p>
         </w:tc>
@@ -4036,7 +4453,20 @@
     </w:p>
     <w:p>
       <w:r>
-        <w:t>Output: Gamesetup(32) Type: Integer Array(32)</w:t>
+        <w:t xml:space="preserve">Output: </w:t>
+      </w:r>
+      <w:proofErr w:type="spellStart"/>
+      <w:proofErr w:type="gramStart"/>
+      <w:r>
+        <w:t>Gamesetup</w:t>
+      </w:r>
+      <w:proofErr w:type="spellEnd"/>
+      <w:r>
+        <w:t>(</w:t>
+      </w:r>
+      <w:proofErr w:type="gramEnd"/>
+      <w:r>
+        <w:t>32) Type: Integer Array(32)</w:t>
       </w:r>
     </w:p>
     <w:tbl>
@@ -4243,7 +4673,15 @@
         <w:t xml:space="preserve"> (4.1)</w:t>
       </w:r>
       <w:r>
-        <w:t>: This is the form where the entire playing experience is done, it is an individual form and forms a module by itself. This is the largest module that there is in this project and has many methods all specifically pertaining to setting up the board and logic for moving/jumping the pieces.</w:t>
+        <w:t xml:space="preserve">: This is the form where the entire playing experience is </w:t>
+      </w:r>
+      <w:proofErr w:type="gramStart"/>
+      <w:r>
+        <w:t>done,</w:t>
+      </w:r>
+      <w:proofErr w:type="gramEnd"/>
+      <w:r>
+        <w:t xml:space="preserve"> it is an individual form and forms a module by itself. This is the largest module that there is in this project and has many methods all specifically pertaining to setting up the board and logic for moving/jumping the pieces.</w:t>
       </w:r>
     </w:p>
     <w:p>
@@ -4265,9 +4703,16 @@
       </w:r>
     </w:p>
     <w:p>
-      <w:r>
-        <w:t>Gamesetup()</w:t>
-      </w:r>
+      <w:proofErr w:type="spellStart"/>
+      <w:proofErr w:type="gramStart"/>
+      <w:r>
+        <w:t>Gamesetup</w:t>
+      </w:r>
+      <w:proofErr w:type="spellEnd"/>
+      <w:r>
+        <w:t>()</w:t>
+      </w:r>
+      <w:proofErr w:type="gramEnd"/>
     </w:p>
     <w:p>
       <w:r>
@@ -4275,9 +4720,16 @@
       </w:r>
     </w:p>
     <w:p>
-      <w:r>
-        <w:t>Movepiece()</w:t>
-      </w:r>
+      <w:proofErr w:type="spellStart"/>
+      <w:proofErr w:type="gramStart"/>
+      <w:r>
+        <w:t>Movepiece</w:t>
+      </w:r>
+      <w:proofErr w:type="spellEnd"/>
+      <w:r>
+        <w:t>()</w:t>
+      </w:r>
+      <w:proofErr w:type="gramEnd"/>
     </w:p>
     <w:p>
       <w:r>
@@ -4285,9 +4737,16 @@
       </w:r>
     </w:p>
     <w:p>
-      <w:r>
-        <w:t>CrownKing()</w:t>
-      </w:r>
+      <w:proofErr w:type="spellStart"/>
+      <w:proofErr w:type="gramStart"/>
+      <w:r>
+        <w:t>CrownKing</w:t>
+      </w:r>
+      <w:proofErr w:type="spellEnd"/>
+      <w:r>
+        <w:t>()</w:t>
+      </w:r>
+      <w:proofErr w:type="gramEnd"/>
     </w:p>
     <w:p>
       <w:r>
@@ -4414,9 +4873,11 @@
             <w:tcW w:w="2492" w:type="dxa"/>
           </w:tcPr>
           <w:p>
+            <w:proofErr w:type="spellStart"/>
             <w:r>
               <w:t>GamesetupC</w:t>
             </w:r>
+            <w:proofErr w:type="spellEnd"/>
           </w:p>
         </w:tc>
         <w:tc>
@@ -4456,8 +4917,13 @@
             <w:tcW w:w="2492" w:type="dxa"/>
           </w:tcPr>
           <w:p>
-            <w:r>
-              <w:t xml:space="preserve">GamesetupS </w:t>
+            <w:proofErr w:type="spellStart"/>
+            <w:r>
+              <w:t>GamesetupS</w:t>
+            </w:r>
+            <w:proofErr w:type="spellEnd"/>
+            <w:r>
+              <w:t xml:space="preserve"> </w:t>
             </w:r>
           </w:p>
         </w:tc>
@@ -4498,9 +4964,11 @@
             <w:tcW w:w="2492" w:type="dxa"/>
           </w:tcPr>
           <w:p>
+            <w:proofErr w:type="spellStart"/>
             <w:r>
               <w:t>GamesetupL</w:t>
             </w:r>
+            <w:proofErr w:type="spellEnd"/>
           </w:p>
         </w:tc>
         <w:tc>
@@ -4545,9 +5013,11 @@
             <w:tcW w:w="2492" w:type="dxa"/>
           </w:tcPr>
           <w:p>
+            <w:proofErr w:type="spellStart"/>
             <w:r>
               <w:t>M_Badnum</w:t>
             </w:r>
+            <w:proofErr w:type="spellEnd"/>
           </w:p>
         </w:tc>
         <w:tc>
@@ -4555,9 +5025,11 @@
             <w:tcW w:w="2370" w:type="dxa"/>
           </w:tcPr>
           <w:p>
+            <w:proofErr w:type="spellStart"/>
             <w:r>
               <w:t>Picturebox</w:t>
             </w:r>
+            <w:proofErr w:type="spellEnd"/>
           </w:p>
         </w:tc>
         <w:tc>
@@ -4775,9 +5247,11 @@
             <w:tcW w:w="2370" w:type="dxa"/>
           </w:tcPr>
           <w:p>
+            <w:proofErr w:type="spellStart"/>
             <w:r>
               <w:t>Picturebox</w:t>
             </w:r>
+            <w:proofErr w:type="spellEnd"/>
           </w:p>
         </w:tc>
         <w:tc>
@@ -4817,9 +5291,11 @@
             <w:tcW w:w="2370" w:type="dxa"/>
           </w:tcPr>
           <w:p>
+            <w:proofErr w:type="spellStart"/>
             <w:r>
               <w:t>Picturebox</w:t>
             </w:r>
+            <w:proofErr w:type="spellEnd"/>
           </w:p>
         </w:tc>
         <w:tc>
@@ -4864,9 +5340,11 @@
             <w:tcW w:w="2370" w:type="dxa"/>
           </w:tcPr>
           <w:p>
+            <w:proofErr w:type="spellStart"/>
             <w:r>
               <w:t>Picturebox</w:t>
             </w:r>
+            <w:proofErr w:type="spellEnd"/>
           </w:p>
         </w:tc>
         <w:tc>
@@ -4906,9 +5384,11 @@
             <w:tcW w:w="2370" w:type="dxa"/>
           </w:tcPr>
           <w:p>
+            <w:proofErr w:type="spellStart"/>
             <w:r>
               <w:t>Picturebox</w:t>
             </w:r>
+            <w:proofErr w:type="spellEnd"/>
           </w:p>
         </w:tc>
         <w:tc>
@@ -4938,9 +5418,11 @@
             <w:tcW w:w="2492" w:type="dxa"/>
           </w:tcPr>
           <w:p>
+            <w:proofErr w:type="spellStart"/>
             <w:r>
               <w:t>BlackT</w:t>
             </w:r>
+            <w:proofErr w:type="spellEnd"/>
           </w:p>
         </w:tc>
         <w:tc>
@@ -4985,9 +5467,11 @@
             <w:tcW w:w="2492" w:type="dxa"/>
           </w:tcPr>
           <w:p>
+            <w:proofErr w:type="spellStart"/>
             <w:r>
               <w:t>RedT</w:t>
             </w:r>
+            <w:proofErr w:type="spellEnd"/>
           </w:p>
         </w:tc>
         <w:tc>
@@ -5027,9 +5511,11 @@
             <w:tcW w:w="2492" w:type="dxa"/>
           </w:tcPr>
           <w:p>
+            <w:proofErr w:type="spellStart"/>
             <w:r>
               <w:t>MoveCount</w:t>
             </w:r>
+            <w:proofErr w:type="spellEnd"/>
           </w:p>
         </w:tc>
         <w:tc>
@@ -5069,9 +5555,11 @@
             <w:tcW w:w="2492" w:type="dxa"/>
           </w:tcPr>
           <w:p>
+            <w:proofErr w:type="spellStart"/>
             <w:r>
               <w:t>M_Infoarray</w:t>
             </w:r>
+            <w:proofErr w:type="spellEnd"/>
           </w:p>
         </w:tc>
         <w:tc>
@@ -5186,8 +5674,33 @@
       </w:r>
       <w:r>
         <w:tab/>
-        <w:t>C_trackarray(c_track) = new PictureBox</w:t>
-      </w:r>
+      </w:r>
+      <w:proofErr w:type="spellStart"/>
+      <w:r>
+        <w:t>C_</w:t>
+      </w:r>
+      <w:proofErr w:type="gramStart"/>
+      <w:r>
+        <w:t>trackarray</w:t>
+      </w:r>
+      <w:proofErr w:type="spellEnd"/>
+      <w:r>
+        <w:t>(</w:t>
+      </w:r>
+      <w:proofErr w:type="spellStart"/>
+      <w:proofErr w:type="gramEnd"/>
+      <w:r>
+        <w:t>c_track</w:t>
+      </w:r>
+      <w:proofErr w:type="spellEnd"/>
+      <w:r>
+        <w:t xml:space="preserve">) = new </w:t>
+      </w:r>
+      <w:proofErr w:type="spellStart"/>
+      <w:r>
+        <w:t>PictureBox</w:t>
+      </w:r>
+      <w:proofErr w:type="spellEnd"/>
     </w:p>
     <w:p>
       <w:r>
@@ -5195,7 +5708,35 @@
       </w:r>
       <w:r>
         <w:tab/>
-        <w:t>C_trackarray(c_track).position = (I*50 + InitialX,j*50)</w:t>
+      </w:r>
+      <w:proofErr w:type="spellStart"/>
+      <w:r>
+        <w:t>C_</w:t>
+      </w:r>
+      <w:proofErr w:type="gramStart"/>
+      <w:r>
+        <w:t>trackarray</w:t>
+      </w:r>
+      <w:proofErr w:type="spellEnd"/>
+      <w:r>
+        <w:t>(</w:t>
+      </w:r>
+      <w:proofErr w:type="spellStart"/>
+      <w:proofErr w:type="gramEnd"/>
+      <w:r>
+        <w:t>c_track</w:t>
+      </w:r>
+      <w:proofErr w:type="spellEnd"/>
+      <w:r>
+        <w:t xml:space="preserve">).position = (I*50 + </w:t>
+      </w:r>
+      <w:proofErr w:type="spellStart"/>
+      <w:r>
+        <w:t>InitialX,j</w:t>
+      </w:r>
+      <w:proofErr w:type="spellEnd"/>
+      <w:r>
+        <w:t>*50)</w:t>
       </w:r>
     </w:p>
     <w:p>
@@ -5204,7 +5745,14 @@
       </w:r>
       <w:r>
         <w:tab/>
-        <w:t>C_track +=1</w:t>
+      </w:r>
+      <w:proofErr w:type="spellStart"/>
+      <w:r>
+        <w:t>C_track</w:t>
+      </w:r>
+      <w:proofErr w:type="spellEnd"/>
+      <w:r>
+        <w:t xml:space="preserve"> +=1</w:t>
       </w:r>
     </w:p>
     <w:p>
@@ -5213,8 +5761,12 @@
       </w:r>
       <w:r>
         <w:tab/>
+      </w:r>
+      <w:proofErr w:type="spellStart"/>
+      <w:r>
         <w:t>ErrorClick.sendtoback</w:t>
       </w:r>
+      <w:proofErr w:type="spellEnd"/>
     </w:p>
     <w:p>
       <w:r>
@@ -5426,8 +5978,13 @@
       <w:r>
         <w:t xml:space="preserve">: </w:t>
       </w:r>
-      <w:r>
-        <w:t xml:space="preserve">MoveCount </w:t>
+      <w:proofErr w:type="spellStart"/>
+      <w:r>
+        <w:t>MoveCount</w:t>
+      </w:r>
+      <w:proofErr w:type="spellEnd"/>
+      <w:r>
+        <w:t xml:space="preserve"> </w:t>
       </w:r>
       <w:r>
         <w:t>Types: Integers</w:t>
@@ -5488,7 +6045,21 @@
               <w:rPr>
                 <w:b/>
               </w:rPr>
-              <w:t>Update: Movecount (Current Value: 0)</w:t>
+              <w:t xml:space="preserve">Update: </w:t>
+            </w:r>
+            <w:proofErr w:type="spellStart"/>
+            <w:r>
+              <w:rPr>
+                <w:b/>
+              </w:rPr>
+              <w:t>Movecount</w:t>
+            </w:r>
+            <w:proofErr w:type="spellEnd"/>
+            <w:r>
+              <w:rPr>
+                <w:b/>
+              </w:rPr>
+              <w:t xml:space="preserve"> (Current Value: 0)</w:t>
             </w:r>
           </w:p>
         </w:tc>
@@ -5507,7 +6078,21 @@
               <w:rPr>
                 <w:b/>
               </w:rPr>
-              <w:t>Update: Movecount (Current Value: 1)</w:t>
+              <w:t xml:space="preserve">Update: </w:t>
+            </w:r>
+            <w:proofErr w:type="spellStart"/>
+            <w:r>
+              <w:rPr>
+                <w:b/>
+              </w:rPr>
+              <w:t>Movecount</w:t>
+            </w:r>
+            <w:proofErr w:type="spellEnd"/>
+            <w:r>
+              <w:rPr>
+                <w:b/>
+              </w:rPr>
+              <w:t xml:space="preserve"> (Current Value: 1)</w:t>
             </w:r>
           </w:p>
         </w:tc>
@@ -6032,8 +6617,13 @@
     </w:p>
     <w:p>
       <w:r>
-        <w:t>Outputs: {King, No Change} Types: Picturebox</w:t>
-      </w:r>
+        <w:t xml:space="preserve">Outputs: {King, No Change} Types: </w:t>
+      </w:r>
+      <w:proofErr w:type="spellStart"/>
+      <w:r>
+        <w:t>Picturebox</w:t>
+      </w:r>
+      <w:proofErr w:type="spellEnd"/>
     </w:p>
     <w:tbl>
       <w:tblPr>
@@ -6243,13 +6833,27 @@
         <w:rPr>
           <w:b/>
         </w:rPr>
-        <w:t>Sub: Save</w:t>
-      </w:r>
-      <w:r>
-        <w:rPr>
-          <w:b/>
-        </w:rPr>
-        <w:t xml:space="preserve">_Game </w:t>
+        <w:t xml:space="preserve">Sub: </w:t>
+      </w:r>
+      <w:proofErr w:type="spellStart"/>
+      <w:r>
+        <w:rPr>
+          <w:b/>
+        </w:rPr>
+        <w:t>Save</w:t>
+      </w:r>
+      <w:r>
+        <w:rPr>
+          <w:b/>
+        </w:rPr>
+        <w:t>_Game</w:t>
+      </w:r>
+      <w:proofErr w:type="spellEnd"/>
+      <w:r>
+        <w:rPr>
+          <w:b/>
+        </w:rPr>
+        <w:t xml:space="preserve"> </w:t>
       </w:r>
       <w:r>
         <w:rPr>
@@ -6295,9 +6899,19 @@
       </w:r>
     </w:p>
     <w:p>
-      <w:r>
-        <w:t>Save_Game()</w:t>
-      </w:r>
+      <w:proofErr w:type="spellStart"/>
+      <w:r>
+        <w:t>Save_</w:t>
+      </w:r>
+      <w:proofErr w:type="gramStart"/>
+      <w:r>
+        <w:t>Game</w:t>
+      </w:r>
+      <w:proofErr w:type="spellEnd"/>
+      <w:r>
+        <w:t>()</w:t>
+      </w:r>
+      <w:proofErr w:type="gramEnd"/>
     </w:p>
     <w:p>
       <w:r>
@@ -6424,9 +7038,11 @@
             <w:tcW w:w="2492" w:type="dxa"/>
           </w:tcPr>
           <w:p>
+            <w:proofErr w:type="spellStart"/>
             <w:r>
               <w:t>Gamesetup</w:t>
             </w:r>
+            <w:proofErr w:type="spellEnd"/>
           </w:p>
         </w:tc>
         <w:tc>
@@ -6488,13 +7104,28 @@
       </w:r>
     </w:p>
     <w:p>
-      <w:r>
-        <w:t>Write(../SavedGame.txt)</w:t>
-      </w:r>
-    </w:p>
-    <w:p>
-      <w:r>
-        <w:t>Writer(gamesetup)</w:t>
+      <w:proofErr w:type="gramStart"/>
+      <w:r>
+        <w:t>Write(</w:t>
+      </w:r>
+      <w:proofErr w:type="gramEnd"/>
+      <w:r>
+        <w:t>../SavedGame.txt)</w:t>
+      </w:r>
+    </w:p>
+    <w:p>
+      <w:proofErr w:type="gramStart"/>
+      <w:r>
+        <w:t>Writer(</w:t>
+      </w:r>
+      <w:proofErr w:type="spellStart"/>
+      <w:proofErr w:type="gramEnd"/>
+      <w:r>
+        <w:t>gamesetup</w:t>
+      </w:r>
+      <w:proofErr w:type="spellEnd"/>
+      <w:r>
+        <w:t>)</w:t>
       </w:r>
     </w:p>
     <w:p/>
@@ -6520,13 +7151,33 @@
         <w:rPr>
           <w:b/>
         </w:rPr>
-        <w:t>Sub: Load</w:t>
-      </w:r>
-      <w:r>
-        <w:rPr>
-          <w:b/>
-        </w:rPr>
-        <w:t xml:space="preserve"> Game </w:t>
+        <w:t xml:space="preserve">Sub: </w:t>
+      </w:r>
+      <w:proofErr w:type="spellStart"/>
+      <w:r>
+        <w:rPr>
+          <w:b/>
+        </w:rPr>
+        <w:t>Load</w:t>
+      </w:r>
+      <w:r>
+        <w:rPr>
+          <w:b/>
+        </w:rPr>
+        <w:t>_</w:t>
+      </w:r>
+      <w:r>
+        <w:rPr>
+          <w:b/>
+        </w:rPr>
+        <w:t>Game</w:t>
+      </w:r>
+      <w:proofErr w:type="spellEnd"/>
+      <w:r>
+        <w:rPr>
+          <w:b/>
+        </w:rPr>
+        <w:t xml:space="preserve"> </w:t>
       </w:r>
       <w:r>
         <w:rPr>
@@ -6572,9 +7223,19 @@
       </w:r>
     </w:p>
     <w:p>
-      <w:r>
-        <w:t>Load_Game()</w:t>
-      </w:r>
+      <w:proofErr w:type="spellStart"/>
+      <w:r>
+        <w:t>Load_</w:t>
+      </w:r>
+      <w:proofErr w:type="gramStart"/>
+      <w:r>
+        <w:t>Game</w:t>
+      </w:r>
+      <w:proofErr w:type="spellEnd"/>
+      <w:r>
+        <w:t>()</w:t>
+      </w:r>
+      <w:proofErr w:type="gramEnd"/>
     </w:p>
     <w:p>
       <w:r>
@@ -6701,9 +7362,11 @@
             <w:tcW w:w="2492" w:type="dxa"/>
           </w:tcPr>
           <w:p>
+            <w:proofErr w:type="spellStart"/>
             <w:r>
               <w:t>GamesetupC</w:t>
             </w:r>
+            <w:proofErr w:type="spellEnd"/>
           </w:p>
         </w:tc>
         <w:tc>
@@ -6743,8 +7406,13 @@
             <w:tcW w:w="2492" w:type="dxa"/>
           </w:tcPr>
           <w:p>
-            <w:r>
-              <w:t xml:space="preserve">GamesetupS </w:t>
+            <w:proofErr w:type="spellStart"/>
+            <w:r>
+              <w:t>GamesetupS</w:t>
+            </w:r>
+            <w:proofErr w:type="spellEnd"/>
+            <w:r>
+              <w:t xml:space="preserve"> </w:t>
             </w:r>
           </w:p>
         </w:tc>
@@ -6785,9 +7453,11 @@
             <w:tcW w:w="2492" w:type="dxa"/>
           </w:tcPr>
           <w:p>
+            <w:proofErr w:type="spellStart"/>
             <w:r>
               <w:t>GamesetupL</w:t>
             </w:r>
+            <w:proofErr w:type="spellEnd"/>
           </w:p>
         </w:tc>
         <w:tc>
@@ -6849,41 +7519,101 @@
       </w:r>
     </w:p>
     <w:p>
-      <w:r>
-        <w:t>read(../SavedGame.txt)</w:t>
-      </w:r>
-    </w:p>
-    <w:p>
-      <w:r>
-        <w:t>if reader.empty = true</w:t>
+      <w:proofErr w:type="gramStart"/>
+      <w:r>
+        <w:t>read(</w:t>
+      </w:r>
+      <w:proofErr w:type="gramEnd"/>
+      <w:r>
+        <w:t>../SavedGame.txt)</w:t>
+      </w:r>
+    </w:p>
+    <w:p>
+      <w:proofErr w:type="gramStart"/>
+      <w:r>
+        <w:t>if</w:t>
+      </w:r>
+      <w:proofErr w:type="gramEnd"/>
+      <w:r>
+        <w:t xml:space="preserve"> </w:t>
+      </w:r>
+      <w:proofErr w:type="spellStart"/>
+      <w:r>
+        <w:t>reader.empty</w:t>
+      </w:r>
+      <w:proofErr w:type="spellEnd"/>
+      <w:r>
+        <w:t xml:space="preserve"> = true</w:t>
       </w:r>
     </w:p>
     <w:p>
       <w:pPr>
         <w:ind w:firstLine="720"/>
       </w:pPr>
-      <w:r>
-        <w:t>msgbox (“No Saved Game”)</w:t>
-      </w:r>
-    </w:p>
-    <w:p>
-      <w:r>
-        <w:t>end if</w:t>
-      </w:r>
-    </w:p>
-    <w:p>
-      <w:r>
-        <w:t>gamesetupC(0 to 32) = 0</w:t>
-      </w:r>
-    </w:p>
-    <w:p>
-      <w:r>
-        <w:t>gamesetupS(0 to 32) = 0</w:t>
-      </w:r>
-    </w:p>
-    <w:p>
-      <w:r>
-        <w:t>gamesetupL(0 to 32) = reader</w:t>
+      <w:proofErr w:type="spellStart"/>
+      <w:proofErr w:type="gramStart"/>
+      <w:r>
+        <w:t>msgbox</w:t>
+      </w:r>
+      <w:proofErr w:type="spellEnd"/>
+      <w:proofErr w:type="gramEnd"/>
+      <w:r>
+        <w:t xml:space="preserve"> (“No Saved Game”)</w:t>
+      </w:r>
+    </w:p>
+    <w:p>
+      <w:proofErr w:type="gramStart"/>
+      <w:r>
+        <w:t>end</w:t>
+      </w:r>
+      <w:proofErr w:type="gramEnd"/>
+      <w:r>
+        <w:t xml:space="preserve"> if</w:t>
+      </w:r>
+    </w:p>
+    <w:p>
+      <w:proofErr w:type="spellStart"/>
+      <w:proofErr w:type="gramStart"/>
+      <w:r>
+        <w:t>gamesetupC</w:t>
+      </w:r>
+      <w:proofErr w:type="spellEnd"/>
+      <w:r>
+        <w:t>(</w:t>
+      </w:r>
+      <w:proofErr w:type="gramEnd"/>
+      <w:r>
+        <w:t>0 to 32) = 0</w:t>
+      </w:r>
+    </w:p>
+    <w:p>
+      <w:proofErr w:type="spellStart"/>
+      <w:proofErr w:type="gramStart"/>
+      <w:r>
+        <w:t>gamesetupS</w:t>
+      </w:r>
+      <w:proofErr w:type="spellEnd"/>
+      <w:r>
+        <w:t>(</w:t>
+      </w:r>
+      <w:proofErr w:type="gramEnd"/>
+      <w:r>
+        <w:t>0 to 32) = 0</w:t>
+      </w:r>
+    </w:p>
+    <w:p>
+      <w:proofErr w:type="spellStart"/>
+      <w:proofErr w:type="gramStart"/>
+      <w:r>
+        <w:t>gamesetupL</w:t>
+      </w:r>
+      <w:proofErr w:type="spellEnd"/>
+      <w:r>
+        <w:t>(</w:t>
+      </w:r>
+      <w:proofErr w:type="gramEnd"/>
+      <w:r>
+        <w:t>0 to 32) = reader</w:t>
       </w:r>
     </w:p>
     <w:p/>
@@ -6902,7 +7632,7 @@
 </file>
 
 <file path=word/endnotes.xml><?xml version="1.0" encoding="utf-8"?>
-<w:endnotes xmlns:wpc="http://schemas.microsoft.com/office/word/2010/wordprocessingCanvas" xmlns:mc="http://schemas.openxmlformats.org/markup-compatibility/2006" xmlns:o="urn:schemas-microsoft-com:office:office" xmlns:r="http://schemas.openxmlformats.org/officeDocument/2006/relationships" xmlns:m="http://schemas.openxmlformats.org/officeDocument/2006/math" xmlns:v="urn:schemas-microsoft-com:vml" xmlns:wp14="http://schemas.microsoft.com/office/word/2010/wordprocessingDrawing" xmlns:wp="http://schemas.openxmlformats.org/drawingml/2006/wordprocessingDrawing" xmlns:w10="urn:schemas-microsoft-com:office:word" xmlns:w="http://schemas.openxmlformats.org/wordprocessingml/2006/main" xmlns:w14="http://schemas.microsoft.com/office/word/2010/wordml" xmlns:w15="http://schemas.microsoft.com/office/word/2012/wordml" xmlns:wpg="http://schemas.microsoft.com/office/word/2010/wordprocessingGroup" xmlns:wpi="http://schemas.microsoft.com/office/word/2010/wordprocessingInk" xmlns:wne="http://schemas.microsoft.com/office/word/2006/wordml" xmlns:wps="http://schemas.microsoft.com/office/word/2010/wordprocessingShape" mc:Ignorable="w14 w15 wp14">
+<w:endnotes xmlns:wpc="http://schemas.microsoft.com/office/word/2010/wordprocessingCanvas" xmlns:mc="http://schemas.openxmlformats.org/markup-compatibility/2006" xmlns:o="urn:schemas-microsoft-com:office:office" xmlns:r="http://schemas.openxmlformats.org/officeDocument/2006/relationships" xmlns:m="http://schemas.openxmlformats.org/officeDocument/2006/math" xmlns:v="urn:schemas-microsoft-com:vml" xmlns:wp14="http://schemas.microsoft.com/office/word/2010/wordprocessingDrawing" xmlns:wp="http://schemas.openxmlformats.org/drawingml/2006/wordprocessingDrawing" xmlns:w10="urn:schemas-microsoft-com:office:word" xmlns:w="http://schemas.openxmlformats.org/wordprocessingml/2006/main" xmlns:w14="http://schemas.microsoft.com/office/word/2010/wordml" xmlns:wpg="http://schemas.microsoft.com/office/word/2010/wordprocessingGroup" xmlns:wpi="http://schemas.microsoft.com/office/word/2010/wordprocessingInk" xmlns:wne="http://schemas.microsoft.com/office/word/2006/wordml" xmlns:wps="http://schemas.microsoft.com/office/word/2010/wordprocessingShape" mc:Ignorable="w14 wp14">
   <w:endnote w:type="separator" w:id="-1">
     <w:p>
       <w:pPr>
@@ -6927,7 +7657,7 @@
 </file>
 
 <file path=word/footnotes.xml><?xml version="1.0" encoding="utf-8"?>
-<w:footnotes xmlns:wpc="http://schemas.microsoft.com/office/word/2010/wordprocessingCanvas" xmlns:mc="http://schemas.openxmlformats.org/markup-compatibility/2006" xmlns:o="urn:schemas-microsoft-com:office:office" xmlns:r="http://schemas.openxmlformats.org/officeDocument/2006/relationships" xmlns:m="http://schemas.openxmlformats.org/officeDocument/2006/math" xmlns:v="urn:schemas-microsoft-com:vml" xmlns:wp14="http://schemas.microsoft.com/office/word/2010/wordprocessingDrawing" xmlns:wp="http://schemas.openxmlformats.org/drawingml/2006/wordprocessingDrawing" xmlns:w10="urn:schemas-microsoft-com:office:word" xmlns:w="http://schemas.openxmlformats.org/wordprocessingml/2006/main" xmlns:w14="http://schemas.microsoft.com/office/word/2010/wordml" xmlns:w15="http://schemas.microsoft.com/office/word/2012/wordml" xmlns:wpg="http://schemas.microsoft.com/office/word/2010/wordprocessingGroup" xmlns:wpi="http://schemas.microsoft.com/office/word/2010/wordprocessingInk" xmlns:wne="http://schemas.microsoft.com/office/word/2006/wordml" xmlns:wps="http://schemas.microsoft.com/office/word/2010/wordprocessingShape" mc:Ignorable="w14 w15 wp14">
+<w:footnotes xmlns:wpc="http://schemas.microsoft.com/office/word/2010/wordprocessingCanvas" xmlns:mc="http://schemas.openxmlformats.org/markup-compatibility/2006" xmlns:o="urn:schemas-microsoft-com:office:office" xmlns:r="http://schemas.openxmlformats.org/officeDocument/2006/relationships" xmlns:m="http://schemas.openxmlformats.org/officeDocument/2006/math" xmlns:v="urn:schemas-microsoft-com:vml" xmlns:wp14="http://schemas.microsoft.com/office/word/2010/wordprocessingDrawing" xmlns:wp="http://schemas.openxmlformats.org/drawingml/2006/wordprocessingDrawing" xmlns:w10="urn:schemas-microsoft-com:office:word" xmlns:w="http://schemas.openxmlformats.org/wordprocessingml/2006/main" xmlns:w14="http://schemas.microsoft.com/office/word/2010/wordml" xmlns:wpg="http://schemas.microsoft.com/office/word/2010/wordprocessingGroup" xmlns:wpi="http://schemas.microsoft.com/office/word/2010/wordprocessingInk" xmlns:wne="http://schemas.microsoft.com/office/word/2006/wordml" xmlns:wps="http://schemas.microsoft.com/office/word/2010/wordprocessingShape" mc:Ignorable="w14 wp14">
   <w:footnote w:type="separator" w:id="-1">
     <w:p>
       <w:pPr>
@@ -6952,7 +7682,7 @@
 </file>
 
 <file path=word/styles.xml><?xml version="1.0" encoding="utf-8"?>
-<w:styles xmlns:mc="http://schemas.openxmlformats.org/markup-compatibility/2006" xmlns:r="http://schemas.openxmlformats.org/officeDocument/2006/relationships" xmlns:w="http://schemas.openxmlformats.org/wordprocessingml/2006/main" xmlns:w14="http://schemas.microsoft.com/office/word/2010/wordml" xmlns:w15="http://schemas.microsoft.com/office/word/2012/wordml" mc:Ignorable="w14 w15">
+<w:styles xmlns:mc="http://schemas.openxmlformats.org/markup-compatibility/2006" xmlns:r="http://schemas.openxmlformats.org/officeDocument/2006/relationships" xmlns:w="http://schemas.openxmlformats.org/wordprocessingml/2006/main" xmlns:w14="http://schemas.microsoft.com/office/word/2010/wordml" mc:Ignorable="w14">
   <w:docDefaults>
     <w:rPrDefault>
       <w:rPr>
@@ -6968,378 +7698,404 @@
       </w:pPr>
     </w:pPrDefault>
   </w:docDefaults>
-  <w:latentStyles w:defLockedState="0" w:defUIPriority="99" w:defSemiHidden="0" w:defUnhideWhenUsed="0" w:defQFormat="0" w:count="371">
-    <w:lsdException w:name="Normal" w:uiPriority="0" w:qFormat="1"/>
-    <w:lsdException w:name="heading 1" w:uiPriority="9" w:qFormat="1"/>
-    <w:lsdException w:name="heading 2" w:semiHidden="1" w:uiPriority="9" w:unhideWhenUsed="1" w:qFormat="1"/>
-    <w:lsdException w:name="heading 3" w:semiHidden="1" w:uiPriority="9" w:unhideWhenUsed="1" w:qFormat="1"/>
-    <w:lsdException w:name="heading 4" w:semiHidden="1" w:uiPriority="9" w:unhideWhenUsed="1" w:qFormat="1"/>
-    <w:lsdException w:name="heading 5" w:semiHidden="1" w:uiPriority="9" w:unhideWhenUsed="1" w:qFormat="1"/>
-    <w:lsdException w:name="heading 6" w:semiHidden="1" w:uiPriority="9" w:unhideWhenUsed="1" w:qFormat="1"/>
-    <w:lsdException w:name="heading 7" w:semiHidden="1" w:uiPriority="9" w:unhideWhenUsed="1" w:qFormat="1"/>
-    <w:lsdException w:name="heading 8" w:semiHidden="1" w:uiPriority="9" w:unhideWhenUsed="1" w:qFormat="1"/>
-    <w:lsdException w:name="heading 9" w:semiHidden="1" w:uiPriority="9" w:unhideWhenUsed="1" w:qFormat="1"/>
-    <w:lsdException w:name="index 1" w:semiHidden="1" w:unhideWhenUsed="1"/>
-    <w:lsdException w:name="index 2" w:semiHidden="1" w:unhideWhenUsed="1"/>
-    <w:lsdException w:name="index 3" w:semiHidden="1" w:unhideWhenUsed="1"/>
-    <w:lsdException w:name="index 4" w:semiHidden="1" w:unhideWhenUsed="1"/>
-    <w:lsdException w:name="index 5" w:semiHidden="1" w:unhideWhenUsed="1"/>
-    <w:lsdException w:name="index 6" w:semiHidden="1" w:unhideWhenUsed="1"/>
-    <w:lsdException w:name="index 7" w:semiHidden="1" w:unhideWhenUsed="1"/>
-    <w:lsdException w:name="index 8" w:semiHidden="1" w:unhideWhenUsed="1"/>
-    <w:lsdException w:name="index 9" w:semiHidden="1" w:unhideWhenUsed="1"/>
-    <w:lsdException w:name="toc 1" w:semiHidden="1" w:uiPriority="39" w:unhideWhenUsed="1"/>
-    <w:lsdException w:name="toc 2" w:semiHidden="1" w:uiPriority="39" w:unhideWhenUsed="1"/>
-    <w:lsdException w:name="toc 3" w:semiHidden="1" w:uiPriority="39" w:unhideWhenUsed="1"/>
-    <w:lsdException w:name="toc 4" w:semiHidden="1" w:uiPriority="39" w:unhideWhenUsed="1"/>
-    <w:lsdException w:name="toc 5" w:semiHidden="1" w:uiPriority="39" w:unhideWhenUsed="1"/>
-    <w:lsdException w:name="toc 6" w:semiHidden="1" w:uiPriority="39" w:unhideWhenUsed="1"/>
-    <w:lsdException w:name="toc 7" w:semiHidden="1" w:uiPriority="39" w:unhideWhenUsed="1"/>
-    <w:lsdException w:name="toc 8" w:semiHidden="1" w:uiPriority="39" w:unhideWhenUsed="1"/>
-    <w:lsdException w:name="toc 9" w:semiHidden="1" w:uiPriority="39" w:unhideWhenUsed="1"/>
-    <w:lsdException w:name="Normal Indent" w:semiHidden="1" w:unhideWhenUsed="1"/>
-    <w:lsdException w:name="footnote text" w:semiHidden="1" w:unhideWhenUsed="1"/>
-    <w:lsdException w:name="annotation text" w:semiHidden="1" w:unhideWhenUsed="1"/>
-    <w:lsdException w:name="header" w:semiHidden="1" w:unhideWhenUsed="1"/>
-    <w:lsdException w:name="footer" w:semiHidden="1" w:unhideWhenUsed="1"/>
-    <w:lsdException w:name="index heading" w:semiHidden="1" w:unhideWhenUsed="1"/>
-    <w:lsdException w:name="caption" w:semiHidden="1" w:uiPriority="35" w:unhideWhenUsed="1" w:qFormat="1"/>
-    <w:lsdException w:name="table of figures" w:semiHidden="1" w:unhideWhenUsed="1"/>
-    <w:lsdException w:name="envelope address" w:semiHidden="1" w:unhideWhenUsed="1"/>
-    <w:lsdException w:name="envelope return" w:semiHidden="1" w:unhideWhenUsed="1"/>
-    <w:lsdException w:name="footnote reference" w:semiHidden="1" w:unhideWhenUsed="1"/>
-    <w:lsdException w:name="annotation reference" w:semiHidden="1" w:unhideWhenUsed="1"/>
-    <w:lsdException w:name="line number" w:semiHidden="1" w:unhideWhenUsed="1"/>
-    <w:lsdException w:name="page number" w:semiHidden="1" w:unhideWhenUsed="1"/>
-    <w:lsdException w:name="endnote reference" w:semiHidden="1" w:unhideWhenUsed="1"/>
-    <w:lsdException w:name="endnote text" w:semiHidden="1" w:unhideWhenUsed="1"/>
-    <w:lsdException w:name="table of authorities" w:semiHidden="1" w:unhideWhenUsed="1"/>
-    <w:lsdException w:name="macro" w:semiHidden="1" w:unhideWhenUsed="1"/>
-    <w:lsdException w:name="toa heading" w:semiHidden="1" w:unhideWhenUsed="1"/>
-    <w:lsdException w:name="List" w:semiHidden="1" w:unhideWhenUsed="1"/>
-    <w:lsdException w:name="List Bullet" w:semiHidden="1" w:unhideWhenUsed="1"/>
-    <w:lsdException w:name="List Number" w:semiHidden="1" w:unhideWhenUsed="1"/>
-    <w:lsdException w:name="List 2" w:semiHidden="1" w:unhideWhenUsed="1"/>
-    <w:lsdException w:name="List 3" w:semiHidden="1" w:unhideWhenUsed="1"/>
-    <w:lsdException w:name="List 4" w:semiHidden="1" w:unhideWhenUsed="1"/>
-    <w:lsdException w:name="List 5" w:semiHidden="1" w:unhideWhenUsed="1"/>
-    <w:lsdException w:name="List Bullet 2" w:semiHidden="1" w:unhideWhenUsed="1"/>
-    <w:lsdException w:name="List Bullet 3" w:semiHidden="1" w:unhideWhenUsed="1"/>
-    <w:lsdException w:name="List Bullet 4" w:semiHidden="1" w:unhideWhenUsed="1"/>
-    <w:lsdException w:name="List Bullet 5" w:semiHidden="1" w:unhideWhenUsed="1"/>
-    <w:lsdException w:name="List Number 2" w:semiHidden="1" w:unhideWhenUsed="1"/>
-    <w:lsdException w:name="List Number 3" w:semiHidden="1" w:unhideWhenUsed="1"/>
-    <w:lsdException w:name="List Number 4" w:semiHidden="1" w:unhideWhenUsed="1"/>
-    <w:lsdException w:name="List Number 5" w:semiHidden="1" w:unhideWhenUsed="1"/>
-    <w:lsdException w:name="Title" w:uiPriority="10" w:qFormat="1"/>
-    <w:lsdException w:name="Closing" w:semiHidden="1" w:unhideWhenUsed="1"/>
-    <w:lsdException w:name="Signature" w:semiHidden="1" w:unhideWhenUsed="1"/>
-    <w:lsdException w:name="Default Paragraph Font" w:semiHidden="1" w:uiPriority="1" w:unhideWhenUsed="1"/>
-    <w:lsdException w:name="Body Text" w:semiHidden="1" w:unhideWhenUsed="1"/>
-    <w:lsdException w:name="Body Text Indent" w:semiHidden="1" w:unhideWhenUsed="1"/>
-    <w:lsdException w:name="List Continue" w:semiHidden="1" w:unhideWhenUsed="1"/>
-    <w:lsdException w:name="List Continue 2" w:semiHidden="1" w:unhideWhenUsed="1"/>
-    <w:lsdException w:name="List Continue 3" w:semiHidden="1" w:unhideWhenUsed="1"/>
-    <w:lsdException w:name="List Continue 4" w:semiHidden="1" w:unhideWhenUsed="1"/>
-    <w:lsdException w:name="List Continue 5" w:semiHidden="1" w:unhideWhenUsed="1"/>
-    <w:lsdException w:name="Message Header" w:semiHidden="1" w:unhideWhenUsed="1"/>
-    <w:lsdException w:name="Subtitle" w:uiPriority="11" w:qFormat="1"/>
-    <w:lsdException w:name="Salutation" w:semiHidden="1" w:unhideWhenUsed="1"/>
-    <w:lsdException w:name="Date" w:semiHidden="1" w:unhideWhenUsed="1"/>
-    <w:lsdException w:name="Body Text First Indent" w:semiHidden="1" w:unhideWhenUsed="1"/>
-    <w:lsdException w:name="Body Text First Indent 2" w:semiHidden="1" w:unhideWhenUsed="1"/>
-    <w:lsdException w:name="Note Heading" w:semiHidden="1" w:unhideWhenUsed="1"/>
-    <w:lsdException w:name="Body Text 2" w:semiHidden="1" w:unhideWhenUsed="1"/>
-    <w:lsdException w:name="Body Text 3" w:semiHidden="1" w:unhideWhenUsed="1"/>
-    <w:lsdException w:name="Body Text Indent 2" w:semiHidden="1" w:unhideWhenUsed="1"/>
-    <w:lsdException w:name="Body Text Indent 3" w:semiHidden="1" w:unhideWhenUsed="1"/>
-    <w:lsdException w:name="Block Text" w:semiHidden="1" w:unhideWhenUsed="1"/>
-    <w:lsdException w:name="Hyperlink" w:semiHidden="1" w:unhideWhenUsed="1"/>
-    <w:lsdException w:name="FollowedHyperlink" w:semiHidden="1" w:unhideWhenUsed="1"/>
-    <w:lsdException w:name="Strong" w:uiPriority="22" w:qFormat="1"/>
-    <w:lsdException w:name="Emphasis" w:uiPriority="20" w:qFormat="1"/>
-    <w:lsdException w:name="Document Map" w:semiHidden="1" w:unhideWhenUsed="1"/>
-    <w:lsdException w:name="Plain Text" w:semiHidden="1" w:unhideWhenUsed="1"/>
-    <w:lsdException w:name="E-mail Signature" w:semiHidden="1" w:unhideWhenUsed="1"/>
-    <w:lsdException w:name="HTML Top of Form" w:semiHidden="1" w:unhideWhenUsed="1"/>
-    <w:lsdException w:name="HTML Bottom of Form" w:semiHidden="1" w:unhideWhenUsed="1"/>
-    <w:lsdException w:name="Normal (Web)" w:semiHidden="1" w:unhideWhenUsed="1"/>
-    <w:lsdException w:name="HTML Acronym" w:semiHidden="1" w:unhideWhenUsed="1"/>
-    <w:lsdException w:name="HTML Address" w:semiHidden="1" w:unhideWhenUsed="1"/>
-    <w:lsdException w:name="HTML Cite" w:semiHidden="1" w:unhideWhenUsed="1"/>
-    <w:lsdException w:name="HTML Code" w:semiHidden="1" w:unhideWhenUsed="1"/>
-    <w:lsdException w:name="HTML Definition" w:semiHidden="1" w:unhideWhenUsed="1"/>
-    <w:lsdException w:name="HTML Keyboard" w:semiHidden="1" w:unhideWhenUsed="1"/>
-    <w:lsdException w:name="HTML Preformatted" w:semiHidden="1" w:unhideWhenUsed="1"/>
-    <w:lsdException w:name="HTML Sample" w:semiHidden="1" w:unhideWhenUsed="1"/>
-    <w:lsdException w:name="HTML Typewriter" w:semiHidden="1" w:unhideWhenUsed="1"/>
-    <w:lsdException w:name="HTML Variable" w:semiHidden="1" w:unhideWhenUsed="1"/>
-    <w:lsdException w:name="Normal Table" w:semiHidden="1" w:unhideWhenUsed="1"/>
-    <w:lsdException w:name="annotation subject" w:semiHidden="1" w:unhideWhenUsed="1"/>
-    <w:lsdException w:name="No List" w:semiHidden="1" w:unhideWhenUsed="1"/>
-    <w:lsdException w:name="Outline List 1" w:semiHidden="1" w:unhideWhenUsed="1"/>
-    <w:lsdException w:name="Outline List 2" w:semiHidden="1" w:unhideWhenUsed="1"/>
-    <w:lsdException w:name="Outline List 3" w:semiHidden="1" w:unhideWhenUsed="1"/>
-    <w:lsdException w:name="Table Simple 1" w:semiHidden="1" w:unhideWhenUsed="1"/>
-    <w:lsdException w:name="Table Simple 2" w:semiHidden="1" w:unhideWhenUsed="1"/>
-    <w:lsdException w:name="Table Simple 3" w:semiHidden="1" w:unhideWhenUsed="1"/>
-    <w:lsdException w:name="Table Classic 1" w:semiHidden="1" w:unhideWhenUsed="1"/>
-    <w:lsdException w:name="Table Classic 2" w:semiHidden="1" w:unhideWhenUsed="1"/>
-    <w:lsdException w:name="Table Classic 3" w:semiHidden="1" w:unhideWhenUsed="1"/>
-    <w:lsdException w:name="Table Classic 4" w:semiHidden="1" w:unhideWhenUsed="1"/>
-    <w:lsdException w:name="Table Colorful 1" w:semiHidden="1" w:unhideWhenUsed="1"/>
-    <w:lsdException w:name="Table Colorful 2" w:semiHidden="1" w:unhideWhenUsed="1"/>
-    <w:lsdException w:name="Table Colorful 3" w:semiHidden="1" w:unhideWhenUsed="1"/>
-    <w:lsdException w:name="Table Columns 1" w:semiHidden="1" w:unhideWhenUsed="1"/>
-    <w:lsdException w:name="Table Columns 2" w:semiHidden="1" w:unhideWhenUsed="1"/>
-    <w:lsdException w:name="Table Columns 3" w:semiHidden="1" w:unhideWhenUsed="1"/>
-    <w:lsdException w:name="Table Columns 4" w:semiHidden="1" w:unhideWhenUsed="1"/>
-    <w:lsdException w:name="Table Columns 5" w:semiHidden="1" w:unhideWhenUsed="1"/>
-    <w:lsdException w:name="Table Grid 1" w:semiHidden="1" w:unhideWhenUsed="1"/>
-    <w:lsdException w:name="Table Grid 2" w:semiHidden="1" w:unhideWhenUsed="1"/>
-    <w:lsdException w:name="Table Grid 3" w:semiHidden="1" w:unhideWhenUsed="1"/>
-    <w:lsdException w:name="Table Grid 4" w:semiHidden="1" w:unhideWhenUsed="1"/>
-    <w:lsdException w:name="Table Grid 5" w:semiHidden="1" w:unhideWhenUsed="1"/>
-    <w:lsdException w:name="Table Grid 6" w:semiHidden="1" w:unhideWhenUsed="1"/>
-    <w:lsdException w:name="Table Grid 7" w:semiHidden="1" w:unhideWhenUsed="1"/>
-    <w:lsdException w:name="Table Grid 8" w:semiHidden="1" w:unhideWhenUsed="1"/>
-    <w:lsdException w:name="Table List 1" w:semiHidden="1" w:unhideWhenUsed="1"/>
-    <w:lsdException w:name="Table List 2" w:semiHidden="1" w:unhideWhenUsed="1"/>
-    <w:lsdException w:name="Table List 3" w:semiHidden="1" w:unhideWhenUsed="1"/>
-    <w:lsdException w:name="Table List 4" w:semiHidden="1" w:unhideWhenUsed="1"/>
-    <w:lsdException w:name="Table List 5" w:semiHidden="1" w:unhideWhenUsed="1"/>
-    <w:lsdException w:name="Table List 6" w:semiHidden="1" w:unhideWhenUsed="1"/>
-    <w:lsdException w:name="Table List 7" w:semiHidden="1" w:unhideWhenUsed="1"/>
-    <w:lsdException w:name="Table List 8" w:semiHidden="1" w:unhideWhenUsed="1"/>
-    <w:lsdException w:name="Table 3D effects 1" w:semiHidden="1" w:unhideWhenUsed="1"/>
-    <w:lsdException w:name="Table 3D effects 2" w:semiHidden="1" w:unhideWhenUsed="1"/>
-    <w:lsdException w:name="Table 3D effects 3" w:semiHidden="1" w:unhideWhenUsed="1"/>
-    <w:lsdException w:name="Table Contemporary" w:semiHidden="1" w:unhideWhenUsed="1"/>
-    <w:lsdException w:name="Table Elegant" w:semiHidden="1" w:unhideWhenUsed="1"/>
-    <w:lsdException w:name="Table Professional" w:semiHidden="1" w:unhideWhenUsed="1"/>
-    <w:lsdException w:name="Table Subtle 1" w:semiHidden="1" w:unhideWhenUsed="1"/>
-    <w:lsdException w:name="Table Subtle 2" w:semiHidden="1" w:unhideWhenUsed="1"/>
-    <w:lsdException w:name="Table Web 1" w:semiHidden="1" w:unhideWhenUsed="1"/>
-    <w:lsdException w:name="Table Web 2" w:semiHidden="1" w:unhideWhenUsed="1"/>
-    <w:lsdException w:name="Table Web 3" w:semiHidden="1" w:unhideWhenUsed="1"/>
-    <w:lsdException w:name="Balloon Text" w:semiHidden="1" w:unhideWhenUsed="1"/>
-    <w:lsdException w:name="Table Grid" w:uiPriority="39"/>
-    <w:lsdException w:name="Table Theme" w:semiHidden="1" w:unhideWhenUsed="1"/>
-    <w:lsdException w:name="Placeholder Text" w:semiHidden="1"/>
-    <w:lsdException w:name="No Spacing" w:uiPriority="1" w:qFormat="1"/>
-    <w:lsdException w:name="Light Shading" w:uiPriority="60"/>
-    <w:lsdException w:name="Light List" w:uiPriority="61"/>
-    <w:lsdException w:name="Light Grid" w:uiPriority="62"/>
-    <w:lsdException w:name="Medium Shading 1" w:uiPriority="63"/>
-    <w:lsdException w:name="Medium Shading 2" w:uiPriority="64"/>
-    <w:lsdException w:name="Medium List 1" w:uiPriority="65"/>
-    <w:lsdException w:name="Medium List 2" w:uiPriority="66"/>
-    <w:lsdException w:name="Medium Grid 1" w:uiPriority="67"/>
-    <w:lsdException w:name="Medium Grid 2" w:uiPriority="68"/>
-    <w:lsdException w:name="Medium Grid 3" w:uiPriority="69"/>
-    <w:lsdException w:name="Dark List" w:uiPriority="70"/>
-    <w:lsdException w:name="Colorful Shading" w:uiPriority="71"/>
-    <w:lsdException w:name="Colorful List" w:uiPriority="72"/>
-    <w:lsdException w:name="Colorful Grid" w:uiPriority="73"/>
-    <w:lsdException w:name="Light Shading Accent 1" w:uiPriority="60"/>
-    <w:lsdException w:name="Light List Accent 1" w:uiPriority="61"/>
-    <w:lsdException w:name="Light Grid Accent 1" w:uiPriority="62"/>
-    <w:lsdException w:name="Medium Shading 1 Accent 1" w:uiPriority="63"/>
-    <w:lsdException w:name="Medium Shading 2 Accent 1" w:uiPriority="64"/>
-    <w:lsdException w:name="Medium List 1 Accent 1" w:uiPriority="65"/>
-    <w:lsdException w:name="Revision" w:semiHidden="1"/>
-    <w:lsdException w:name="List Paragraph" w:uiPriority="34" w:qFormat="1"/>
-    <w:lsdException w:name="Quote" w:uiPriority="29" w:qFormat="1"/>
-    <w:lsdException w:name="Intense Quote" w:uiPriority="30" w:qFormat="1"/>
-    <w:lsdException w:name="Medium List 2 Accent 1" w:uiPriority="66"/>
-    <w:lsdException w:name="Medium Grid 1 Accent 1" w:uiPriority="67"/>
-    <w:lsdException w:name="Medium Grid 2 Accent 1" w:uiPriority="68"/>
-    <w:lsdException w:name="Medium Grid 3 Accent 1" w:uiPriority="69"/>
-    <w:lsdException w:name="Dark List Accent 1" w:uiPriority="70"/>
-    <w:lsdException w:name="Colorful Shading Accent 1" w:uiPriority="71"/>
-    <w:lsdException w:name="Colorful List Accent 1" w:uiPriority="72"/>
-    <w:lsdException w:name="Colorful Grid Accent 1" w:uiPriority="73"/>
-    <w:lsdException w:name="Light Shading Accent 2" w:uiPriority="60"/>
-    <w:lsdException w:name="Light List Accent 2" w:uiPriority="61"/>
-    <w:lsdException w:name="Light Grid Accent 2" w:uiPriority="62"/>
-    <w:lsdException w:name="Medium Shading 1 Accent 2" w:uiPriority="63"/>
-    <w:lsdException w:name="Medium Shading 2 Accent 2" w:uiPriority="64"/>
-    <w:lsdException w:name="Medium List 1 Accent 2" w:uiPriority="65"/>
-    <w:lsdException w:name="Medium List 2 Accent 2" w:uiPriority="66"/>
-    <w:lsdException w:name="Medium Grid 1 Accent 2" w:uiPriority="67"/>
-    <w:lsdException w:name="Medium Grid 2 Accent 2" w:uiPriority="68"/>
-    <w:lsdException w:name="Medium Grid 3 Accent 2" w:uiPriority="69"/>
-    <w:lsdException w:name="Dark List Accent 2" w:uiPriority="70"/>
-    <w:lsdException w:name="Colorful Shading Accent 2" w:uiPriority="71"/>
-    <w:lsdException w:name="Colorful List Accent 2" w:uiPriority="72"/>
-    <w:lsdException w:name="Colorful Grid Accent 2" w:uiPriority="73"/>
-    <w:lsdException w:name="Light Shading Accent 3" w:uiPriority="60"/>
-    <w:lsdException w:name="Light List Accent 3" w:uiPriority="61"/>
-    <w:lsdException w:name="Light Grid Accent 3" w:uiPriority="62"/>
-    <w:lsdException w:name="Medium Shading 1 Accent 3" w:uiPriority="63"/>
-    <w:lsdException w:name="Medium Shading 2 Accent 3" w:uiPriority="64"/>
-    <w:lsdException w:name="Medium List 1 Accent 3" w:uiPriority="65"/>
-    <w:lsdException w:name="Medium List 2 Accent 3" w:uiPriority="66"/>
-    <w:lsdException w:name="Medium Grid 1 Accent 3" w:uiPriority="67"/>
-    <w:lsdException w:name="Medium Grid 2 Accent 3" w:uiPriority="68"/>
-    <w:lsdException w:name="Medium Grid 3 Accent 3" w:uiPriority="69"/>
-    <w:lsdException w:name="Dark List Accent 3" w:uiPriority="70"/>
-    <w:lsdException w:name="Colorful Shading Accent 3" w:uiPriority="71"/>
-    <w:lsdException w:name="Colorful List Accent 3" w:uiPriority="72"/>
-    <w:lsdException w:name="Colorful Grid Accent 3" w:uiPriority="73"/>
-    <w:lsdException w:name="Light Shading Accent 4" w:uiPriority="60"/>
-    <w:lsdException w:name="Light List Accent 4" w:uiPriority="61"/>
-    <w:lsdException w:name="Light Grid Accent 4" w:uiPriority="62"/>
-    <w:lsdException w:name="Medium Shading 1 Accent 4" w:uiPriority="63"/>
-    <w:lsdException w:name="Medium Shading 2 Accent 4" w:uiPriority="64"/>
-    <w:lsdException w:name="Medium List 1 Accent 4" w:uiPriority="65"/>
-    <w:lsdException w:name="Medium List 2 Accent 4" w:uiPriority="66"/>
-    <w:lsdException w:name="Medium Grid 1 Accent 4" w:uiPriority="67"/>
-    <w:lsdException w:name="Medium Grid 2 Accent 4" w:uiPriority="68"/>
-    <w:lsdException w:name="Medium Grid 3 Accent 4" w:uiPriority="69"/>
-    <w:lsdException w:name="Dark List Accent 4" w:uiPriority="70"/>
-    <w:lsdException w:name="Colorful Shading Accent 4" w:uiPriority="71"/>
-    <w:lsdException w:name="Colorful List Accent 4" w:uiPriority="72"/>
-    <w:lsdException w:name="Colorful Grid Accent 4" w:uiPriority="73"/>
-    <w:lsdException w:name="Light Shading Accent 5" w:uiPriority="60"/>
-    <w:lsdException w:name="Light List Accent 5" w:uiPriority="61"/>
-    <w:lsdException w:name="Light Grid Accent 5" w:uiPriority="62"/>
-    <w:lsdException w:name="Medium Shading 1 Accent 5" w:uiPriority="63"/>
-    <w:lsdException w:name="Medium Shading 2 Accent 5" w:uiPriority="64"/>
-    <w:lsdException w:name="Medium List 1 Accent 5" w:uiPriority="65"/>
-    <w:lsdException w:name="Medium List 2 Accent 5" w:uiPriority="66"/>
-    <w:lsdException w:name="Medium Grid 1 Accent 5" w:uiPriority="67"/>
-    <w:lsdException w:name="Medium Grid 2 Accent 5" w:uiPriority="68"/>
-    <w:lsdException w:name="Medium Grid 3 Accent 5" w:uiPriority="69"/>
-    <w:lsdException w:name="Dark List Accent 5" w:uiPriority="70"/>
-    <w:lsdException w:name="Colorful Shading Accent 5" w:uiPriority="71"/>
-    <w:lsdException w:name="Colorful List Accent 5" w:uiPriority="72"/>
-    <w:lsdException w:name="Colorful Grid Accent 5" w:uiPriority="73"/>
-    <w:lsdException w:name="Light Shading Accent 6" w:uiPriority="60"/>
-    <w:lsdException w:name="Light List Accent 6" w:uiPriority="61"/>
-    <w:lsdException w:name="Light Grid Accent 6" w:uiPriority="62"/>
-    <w:lsdException w:name="Medium Shading 1 Accent 6" w:uiPriority="63"/>
-    <w:lsdException w:name="Medium Shading 2 Accent 6" w:uiPriority="64"/>
-    <w:lsdException w:name="Medium List 1 Accent 6" w:uiPriority="65"/>
-    <w:lsdException w:name="Medium List 2 Accent 6" w:uiPriority="66"/>
-    <w:lsdException w:name="Medium Grid 1 Accent 6" w:uiPriority="67"/>
-    <w:lsdException w:name="Medium Grid 2 Accent 6" w:uiPriority="68"/>
-    <w:lsdException w:name="Medium Grid 3 Accent 6" w:uiPriority="69"/>
-    <w:lsdException w:name="Dark List Accent 6" w:uiPriority="70"/>
-    <w:lsdException w:name="Colorful Shading Accent 6" w:uiPriority="71"/>
-    <w:lsdException w:name="Colorful List Accent 6" w:uiPriority="72"/>
-    <w:lsdException w:name="Colorful Grid Accent 6" w:uiPriority="73"/>
-    <w:lsdException w:name="Subtle Emphasis" w:uiPriority="19" w:qFormat="1"/>
-    <w:lsdException w:name="Intense Emphasis" w:uiPriority="21" w:qFormat="1"/>
-    <w:lsdException w:name="Subtle Reference" w:uiPriority="31" w:qFormat="1"/>
-    <w:lsdException w:name="Intense Reference" w:uiPriority="32" w:qFormat="1"/>
-    <w:lsdException w:name="Book Title" w:uiPriority="33" w:qFormat="1"/>
-    <w:lsdException w:name="Bibliography" w:semiHidden="1" w:uiPriority="37" w:unhideWhenUsed="1"/>
-    <w:lsdException w:name="TOC Heading" w:semiHidden="1" w:uiPriority="39" w:unhideWhenUsed="1" w:qFormat="1"/>
-    <w:lsdException w:name="Plain Table 1" w:uiPriority="41"/>
-    <w:lsdException w:name="Plain Table 2" w:uiPriority="42"/>
-    <w:lsdException w:name="Plain Table 3" w:uiPriority="43"/>
-    <w:lsdException w:name="Plain Table 4" w:uiPriority="44"/>
-    <w:lsdException w:name="Plain Table 5" w:uiPriority="45"/>
-    <w:lsdException w:name="Grid Table Light" w:uiPriority="40"/>
-    <w:lsdException w:name="Grid Table 1 Light" w:uiPriority="46"/>
-    <w:lsdException w:name="Grid Table 2" w:uiPriority="47"/>
-    <w:lsdException w:name="Grid Table 3" w:uiPriority="48"/>
-    <w:lsdException w:name="Grid Table 4" w:uiPriority="49"/>
-    <w:lsdException w:name="Grid Table 5 Dark" w:uiPriority="50"/>
-    <w:lsdException w:name="Grid Table 6 Colorful" w:uiPriority="51"/>
-    <w:lsdException w:name="Grid Table 7 Colorful" w:uiPriority="52"/>
-    <w:lsdException w:name="Grid Table 1 Light Accent 1" w:uiPriority="46"/>
-    <w:lsdException w:name="Grid Table 2 Accent 1" w:uiPriority="47"/>
-    <w:lsdException w:name="Grid Table 3 Accent 1" w:uiPriority="48"/>
-    <w:lsdException w:name="Grid Table 4 Accent 1" w:uiPriority="49"/>
-    <w:lsdException w:name="Grid Table 5 Dark Accent 1" w:uiPriority="50"/>
-    <w:lsdException w:name="Grid Table 6 Colorful Accent 1" w:uiPriority="51"/>
-    <w:lsdException w:name="Grid Table 7 Colorful Accent 1" w:uiPriority="52"/>
-    <w:lsdException w:name="Grid Table 1 Light Accent 2" w:uiPriority="46"/>
-    <w:lsdException w:name="Grid Table 2 Accent 2" w:uiPriority="47"/>
-    <w:lsdException w:name="Grid Table 3 Accent 2" w:uiPriority="48"/>
-    <w:lsdException w:name="Grid Table 4 Accent 2" w:uiPriority="49"/>
-    <w:lsdException w:name="Grid Table 5 Dark Accent 2" w:uiPriority="50"/>
-    <w:lsdException w:name="Grid Table 6 Colorful Accent 2" w:uiPriority="51"/>
-    <w:lsdException w:name="Grid Table 7 Colorful Accent 2" w:uiPriority="52"/>
-    <w:lsdException w:name="Grid Table 1 Light Accent 3" w:uiPriority="46"/>
-    <w:lsdException w:name="Grid Table 2 Accent 3" w:uiPriority="47"/>
-    <w:lsdException w:name="Grid Table 3 Accent 3" w:uiPriority="48"/>
-    <w:lsdException w:name="Grid Table 4 Accent 3" w:uiPriority="49"/>
-    <w:lsdException w:name="Grid Table 5 Dark Accent 3" w:uiPriority="50"/>
-    <w:lsdException w:name="Grid Table 6 Colorful Accent 3" w:uiPriority="51"/>
-    <w:lsdException w:name="Grid Table 7 Colorful Accent 3" w:uiPriority="52"/>
-    <w:lsdException w:name="Grid Table 1 Light Accent 4" w:uiPriority="46"/>
-    <w:lsdException w:name="Grid Table 2 Accent 4" w:uiPriority="47"/>
-    <w:lsdException w:name="Grid Table 3 Accent 4" w:uiPriority="48"/>
-    <w:lsdException w:name="Grid Table 4 Accent 4" w:uiPriority="49"/>
-    <w:lsdException w:name="Grid Table 5 Dark Accent 4" w:uiPriority="50"/>
-    <w:lsdException w:name="Grid Table 6 Colorful Accent 4" w:uiPriority="51"/>
-    <w:lsdException w:name="Grid Table 7 Colorful Accent 4" w:uiPriority="52"/>
-    <w:lsdException w:name="Grid Table 1 Light Accent 5" w:uiPriority="46"/>
-    <w:lsdException w:name="Grid Table 2 Accent 5" w:uiPriority="47"/>
-    <w:lsdException w:name="Grid Table 3 Accent 5" w:uiPriority="48"/>
-    <w:lsdException w:name="Grid Table 4 Accent 5" w:uiPriority="49"/>
-    <w:lsdException w:name="Grid Table 5 Dark Accent 5" w:uiPriority="50"/>
-    <w:lsdException w:name="Grid Table 6 Colorful Accent 5" w:uiPriority="51"/>
-    <w:lsdException w:name="Grid Table 7 Colorful Accent 5" w:uiPriority="52"/>
-    <w:lsdException w:name="Grid Table 1 Light Accent 6" w:uiPriority="46"/>
-    <w:lsdException w:name="Grid Table 2 Accent 6" w:uiPriority="47"/>
-    <w:lsdException w:name="Grid Table 3 Accent 6" w:uiPriority="48"/>
-    <w:lsdException w:name="Grid Table 4 Accent 6" w:uiPriority="49"/>
-    <w:lsdException w:name="Grid Table 5 Dark Accent 6" w:uiPriority="50"/>
-    <w:lsdException w:name="Grid Table 6 Colorful Accent 6" w:uiPriority="51"/>
-    <w:lsdException w:name="Grid Table 7 Colorful Accent 6" w:uiPriority="52"/>
-    <w:lsdException w:name="List Table 1 Light" w:uiPriority="46"/>
-    <w:lsdException w:name="List Table 2" w:uiPriority="47"/>
-    <w:lsdException w:name="List Table 3" w:uiPriority="48"/>
-    <w:lsdException w:name="List Table 4" w:uiPriority="49"/>
-    <w:lsdException w:name="List Table 5 Dark" w:uiPriority="50"/>
-    <w:lsdException w:name="List Table 6 Colorful" w:uiPriority="51"/>
-    <w:lsdException w:name="List Table 7 Colorful" w:uiPriority="52"/>
-    <w:lsdException w:name="List Table 1 Light Accent 1" w:uiPriority="46"/>
-    <w:lsdException w:name="List Table 2 Accent 1" w:uiPriority="47"/>
-    <w:lsdException w:name="List Table 3 Accent 1" w:uiPriority="48"/>
-    <w:lsdException w:name="List Table 4 Accent 1" w:uiPriority="49"/>
-    <w:lsdException w:name="List Table 5 Dark Accent 1" w:uiPriority="50"/>
-    <w:lsdException w:name="List Table 6 Colorful Accent 1" w:uiPriority="51"/>
-    <w:lsdException w:name="List Table 7 Colorful Accent 1" w:uiPriority="52"/>
-    <w:lsdException w:name="List Table 1 Light Accent 2" w:uiPriority="46"/>
-    <w:lsdException w:name="List Table 2 Accent 2" w:uiPriority="47"/>
-    <w:lsdException w:name="List Table 3 Accent 2" w:uiPriority="48"/>
-    <w:lsdException w:name="List Table 4 Accent 2" w:uiPriority="49"/>
-    <w:lsdException w:name="List Table 5 Dark Accent 2" w:uiPriority="50"/>
-    <w:lsdException w:name="List Table 6 Colorful Accent 2" w:uiPriority="51"/>
-    <w:lsdException w:name="List Table 7 Colorful Accent 2" w:uiPriority="52"/>
-    <w:lsdException w:name="List Table 1 Light Accent 3" w:uiPriority="46"/>
-    <w:lsdException w:name="List Table 2 Accent 3" w:uiPriority="47"/>
-    <w:lsdException w:name="List Table 3 Accent 3" w:uiPriority="48"/>
-    <w:lsdException w:name="List Table 4 Accent 3" w:uiPriority="49"/>
-    <w:lsdException w:name="List Table 5 Dark Accent 3" w:uiPriority="50"/>
-    <w:lsdException w:name="List Table 6 Colorful Accent 3" w:uiPriority="51"/>
-    <w:lsdException w:name="List Table 7 Colorful Accent 3" w:uiPriority="52"/>
-    <w:lsdException w:name="List Table 1 Light Accent 4" w:uiPriority="46"/>
-    <w:lsdException w:name="List Table 2 Accent 4" w:uiPriority="47"/>
-    <w:lsdException w:name="List Table 3 Accent 4" w:uiPriority="48"/>
-    <w:lsdException w:name="List Table 4 Accent 4" w:uiPriority="49"/>
-    <w:lsdException w:name="List Table 5 Dark Accent 4" w:uiPriority="50"/>
-    <w:lsdException w:name="List Table 6 Colorful Accent 4" w:uiPriority="51"/>
-    <w:lsdException w:name="List Table 7 Colorful Accent 4" w:uiPriority="52"/>
-    <w:lsdException w:name="List Table 1 Light Accent 5" w:uiPriority="46"/>
-    <w:lsdException w:name="List Table 2 Accent 5" w:uiPriority="47"/>
-    <w:lsdException w:name="List Table 3 Accent 5" w:uiPriority="48"/>
-    <w:lsdException w:name="List Table 4 Accent 5" w:uiPriority="49"/>
-    <w:lsdException w:name="List Table 5 Dark Accent 5" w:uiPriority="50"/>
-    <w:lsdException w:name="List Table 6 Colorful Accent 5" w:uiPriority="51"/>
-    <w:lsdException w:name="List Table 7 Colorful Accent 5" w:uiPriority="52"/>
-    <w:lsdException w:name="List Table 1 Light Accent 6" w:uiPriority="46"/>
-    <w:lsdException w:name="List Table 2 Accent 6" w:uiPriority="47"/>
-    <w:lsdException w:name="List Table 3 Accent 6" w:uiPriority="48"/>
-    <w:lsdException w:name="List Table 4 Accent 6" w:uiPriority="49"/>
-    <w:lsdException w:name="List Table 5 Dark Accent 6" w:uiPriority="50"/>
-    <w:lsdException w:name="List Table 6 Colorful Accent 6" w:uiPriority="51"/>
-    <w:lsdException w:name="List Table 7 Colorful Accent 6" w:uiPriority="52"/>
+  <w:latentStyles w:defLockedState="0" w:defUIPriority="99" w:defSemiHidden="1" w:defUnhideWhenUsed="1" w:defQFormat="0" w:count="267">
+    <w:lsdException w:name="Normal" w:semiHidden="0" w:uiPriority="0" w:unhideWhenUsed="0" w:qFormat="1"/>
+    <w:lsdException w:name="heading 1" w:semiHidden="0" w:uiPriority="9" w:unhideWhenUsed="0" w:qFormat="1"/>
+    <w:lsdException w:name="heading 2" w:uiPriority="9" w:qFormat="1"/>
+    <w:lsdException w:name="heading 3" w:uiPriority="9" w:qFormat="1"/>
+    <w:lsdException w:name="heading 4" w:uiPriority="9" w:qFormat="1"/>
+    <w:lsdException w:name="heading 5" w:uiPriority="9" w:qFormat="1"/>
+    <w:lsdException w:name="heading 6" w:uiPriority="9" w:qFormat="1"/>
+    <w:lsdException w:name="heading 7" w:uiPriority="9" w:qFormat="1"/>
+    <w:lsdException w:name="heading 8" w:uiPriority="9" w:qFormat="1"/>
+    <w:lsdException w:name="heading 9" w:uiPriority="9" w:qFormat="1"/>
+    <w:lsdException w:name="toc 1" w:uiPriority="39"/>
+    <w:lsdException w:name="toc 2" w:uiPriority="39"/>
+    <w:lsdException w:name="toc 3" w:uiPriority="39"/>
+    <w:lsdException w:name="toc 4" w:uiPriority="39"/>
+    <w:lsdException w:name="toc 5" w:uiPriority="39"/>
+    <w:lsdException w:name="toc 6" w:uiPriority="39"/>
+    <w:lsdException w:name="toc 7" w:uiPriority="39"/>
+    <w:lsdException w:name="toc 8" w:uiPriority="39"/>
+    <w:lsdException w:name="toc 9" w:uiPriority="39"/>
+    <w:lsdException w:name="caption" w:uiPriority="35" w:qFormat="1"/>
+    <w:lsdException w:name="Title" w:semiHidden="0" w:uiPriority="10" w:unhideWhenUsed="0" w:qFormat="1"/>
+    <w:lsdException w:name="Default Paragraph Font" w:uiPriority="1"/>
+    <w:lsdException w:name="Subtitle" w:semiHidden="0" w:uiPriority="11" w:unhideWhenUsed="0" w:qFormat="1"/>
+    <w:lsdException w:name="Strong" w:semiHidden="0" w:uiPriority="22" w:unhideWhenUsed="0" w:qFormat="1"/>
+    <w:lsdException w:name="Emphasis" w:semiHidden="0" w:uiPriority="20" w:unhideWhenUsed="0" w:qFormat="1"/>
+    <w:lsdException w:name="Table Grid" w:semiHidden="0" w:uiPriority="39" w:unhideWhenUsed="0"/>
+    <w:lsdException w:name="Placeholder Text" w:unhideWhenUsed="0"/>
+    <w:lsdException w:name="No Spacing" w:semiHidden="0" w:uiPriority="1" w:unhideWhenUsed="0" w:qFormat="1"/>
+    <w:lsdException w:name="Light Shading" w:semiHidden="0" w:uiPriority="60" w:unhideWhenUsed="0"/>
+    <w:lsdException w:name="Light List" w:semiHidden="0" w:uiPriority="61" w:unhideWhenUsed="0"/>
+    <w:lsdException w:name="Light Grid" w:semiHidden="0" w:uiPriority="62" w:unhideWhenUsed="0"/>
+    <w:lsdException w:name="Medium Shading 1" w:semiHidden="0" w:uiPriority="63" w:unhideWhenUsed="0"/>
+    <w:lsdException w:name="Medium Shading 2" w:semiHidden="0" w:uiPriority="64" w:unhideWhenUsed="0"/>
+    <w:lsdException w:name="Medium List 1" w:semiHidden="0" w:uiPriority="65" w:unhideWhenUsed="0"/>
+    <w:lsdException w:name="Medium List 2" w:semiHidden="0" w:uiPriority="66" w:unhideWhenUsed="0"/>
+    <w:lsdException w:name="Medium Grid 1" w:semiHidden="0" w:uiPriority="67" w:unhideWhenUsed="0"/>
+    <w:lsdException w:name="Medium Grid 2" w:semiHidden="0" w:uiPriority="68" w:unhideWhenUsed="0"/>
+    <w:lsdException w:name="Medium Grid 3" w:semiHidden="0" w:uiPriority="69" w:unhideWhenUsed="0"/>
+    <w:lsdException w:name="Dark List" w:semiHidden="0" w:uiPriority="70" w:unhideWhenUsed="0"/>
+    <w:lsdException w:name="Colorful Shading" w:semiHidden="0" w:uiPriority="71" w:unhideWhenUsed="0"/>
+    <w:lsdException w:name="Colorful List" w:semiHidden="0" w:uiPriority="72" w:unhideWhenUsed="0"/>
+    <w:lsdException w:name="Colorful Grid" w:semiHidden="0" w:uiPriority="73" w:unhideWhenUsed="0"/>
+    <w:lsdException w:name="Light Shading Accent 1" w:semiHidden="0" w:uiPriority="60" w:unhideWhenUsed="0"/>
+    <w:lsdException w:name="Light List Accent 1" w:semiHidden="0" w:uiPriority="61" w:unhideWhenUsed="0"/>
+    <w:lsdException w:name="Light Grid Accent 1" w:semiHidden="0" w:uiPriority="62" w:unhideWhenUsed="0"/>
+    <w:lsdException w:name="Medium Shading 1 Accent 1" w:semiHidden="0" w:uiPriority="63" w:unhideWhenUsed="0"/>
+    <w:lsdException w:name="Medium Shading 2 Accent 1" w:semiHidden="0" w:uiPriority="64" w:unhideWhenUsed="0"/>
+    <w:lsdException w:name="Medium List 1 Accent 1" w:semiHidden="0" w:uiPriority="65" w:unhideWhenUsed="0"/>
+    <w:lsdException w:name="Revision" w:unhideWhenUsed="0"/>
+    <w:lsdException w:name="List Paragraph" w:semiHidden="0" w:uiPriority="34" w:unhideWhenUsed="0" w:qFormat="1"/>
+    <w:lsdException w:name="Quote" w:semiHidden="0" w:uiPriority="29" w:unhideWhenUsed="0" w:qFormat="1"/>
+    <w:lsdException w:name="Intense Quote" w:semiHidden="0" w:uiPriority="30" w:unhideWhenUsed="0" w:qFormat="1"/>
+    <w:lsdException w:name="Medium List 2 Accent 1" w:semiHidden="0" w:uiPriority="66" w:unhideWhenUsed="0"/>
+    <w:lsdException w:name="Medium Grid 1 Accent 1" w:semiHidden="0" w:uiPriority="67" w:unhideWhenUsed="0"/>
+    <w:lsdException w:name="Medium Grid 2 Accent 1" w:semiHidden="0" w:uiPriority="68" w:unhideWhenUsed="0"/>
+    <w:lsdException w:name="Medium Grid 3 Accent 1" w:semiHidden="0" w:uiPriority="69" w:unhideWhenUsed="0"/>
+    <w:lsdException w:name="Dark List Accent 1" w:semiHidden="0" w:uiPriority="70" w:unhideWhenUsed="0"/>
+    <w:lsdException w:name="Colorful Shading Accent 1" w:semiHidden="0" w:uiPriority="71" w:unhideWhenUsed="0"/>
+    <w:lsdException w:name="Colorful List Accent 1" w:semiHidden="0" w:uiPriority="72" w:unhideWhenUsed="0"/>
+    <w:lsdException w:name="Colorful Grid Accent 1" w:semiHidden="0" w:uiPriority="73" w:unhideWhenUsed="0"/>
+    <w:lsdException w:name="Light Shading Accent 2" w:semiHidden="0" w:uiPriority="60" w:unhideWhenUsed="0"/>
+    <w:lsdException w:name="Light List Accent 2" w:semiHidden="0" w:uiPriority="61" w:unhideWhenUsed="0"/>
+    <w:lsdException w:name="Light Grid Accent 2" w:semiHidden="0" w:uiPriority="62" w:unhideWhenUsed="0"/>
+    <w:lsdException w:name="Medium Shading 1 Accent 2" w:semiHidden="0" w:uiPriority="63" w:unhideWhenUsed="0"/>
+    <w:lsdException w:name="Medium Shading 2 Accent 2" w:semiHidden="0" w:uiPriority="64" w:unhideWhenUsed="0"/>
+    <w:lsdException w:name="Medium List 1 Accent 2" w:semiHidden="0" w:uiPriority="65" w:unhideWhenUsed="0"/>
+    <w:lsdException w:name="Medium List 2 Accent 2" w:semiHidden="0" w:uiPriority="66" w:unhideWhenUsed="0"/>
+    <w:lsdException w:name="Medium Grid 1 Accent 2" w:semiHidden="0" w:uiPriority="67" w:unhideWhenUsed="0"/>
+    <w:lsdException w:name="Medium Grid 2 Accent 2" w:semiHidden="0" w:uiPriority="68" w:unhideWhenUsed="0"/>
+    <w:lsdException w:name="Medium Grid 3 Accent 2" w:semiHidden="0" w:uiPriority="69" w:unhideWhenUsed="0"/>
+    <w:lsdException w:name="Dark List Accent 2" w:semiHidden="0" w:uiPriority="70" w:unhideWhenUsed="0"/>
+    <w:lsdException w:name="Colorful Shading Accent 2" w:semiHidden="0" w:uiPriority="71" w:unhideWhenUsed="0"/>
+    <w:lsdException w:name="Colorful List Accent 2" w:semiHidden="0" w:uiPriority="72" w:unhideWhenUsed="0"/>
+    <w:lsdException w:name="Colorful Grid Accent 2" w:semiHidden="0" w:uiPriority="73" w:unhideWhenUsed="0"/>
+    <w:lsdException w:name="Light Shading Accent 3" w:semiHidden="0" w:uiPriority="60" w:unhideWhenUsed="0"/>
+    <w:lsdException w:name="Light List Accent 3" w:semiHidden="0" w:uiPriority="61" w:unhideWhenUsed="0"/>
+    <w:lsdException w:name="Light Grid Accent 3" w:semiHidden="0" w:uiPriority="62" w:unhideWhenUsed="0"/>
+    <w:lsdException w:name="Medium Shading 1 Accent 3" w:semiHidden="0" w:uiPriority="63" w:unhideWhenUsed="0"/>
+    <w:lsdException w:name="Medium Shading 2 Accent 3" w:semiHidden="0" w:uiPriority="64" w:unhideWhenUsed="0"/>
+    <w:lsdException w:name="Medium List 1 Accent 3" w:semiHidden="0" w:uiPriority="65" w:unhideWhenUsed="0"/>
+    <w:lsdException w:name="Medium List 2 Accent 3" w:semiHidden="0" w:uiPriority="66" w:unhideWhenUsed="0"/>
+    <w:lsdException w:name="Medium Grid 1 Accent 3" w:semiHidden="0" w:uiPriority="67" w:unhideWhenUsed="0"/>
+    <w:lsdException w:name="Medium Grid 2 Accent 3" w:semiHidden="0" w:uiPriority="68" w:unhideWhenUsed="0"/>
+    <w:lsdException w:name="Medium Grid 3 Accent 3" w:semiHidden="0" w:uiPriority="69" w:unhideWhenUsed="0"/>
+    <w:lsdException w:name="Dark List Accent 3" w:semiHidden="0" w:uiPriority="70" w:unhideWhenUsed="0"/>
+    <w:lsdException w:name="Colorful Shading Accent 3" w:semiHidden="0" w:uiPriority="71" w:unhideWhenUsed="0"/>
+    <w:lsdException w:name="Colorful List Accent 3" w:semiHidden="0" w:uiPriority="72" w:unhideWhenUsed="0"/>
+    <w:lsdException w:name="Colorful Grid Accent 3" w:semiHidden="0" w:uiPriority="73" w:unhideWhenUsed="0"/>
+    <w:lsdException w:name="Light Shading Accent 4" w:semiHidden="0" w:uiPriority="60" w:unhideWhenUsed="0"/>
+    <w:lsdException w:name="Light List Accent 4" w:semiHidden="0" w:uiPriority="61" w:unhideWhenUsed="0"/>
+    <w:lsdException w:name="Light Grid Accent 4" w:semiHidden="0" w:uiPriority="62" w:unhideWhenUsed="0"/>
+    <w:lsdException w:name="Medium Shading 1 Accent 4" w:semiHidden="0" w:uiPriority="63" w:unhideWhenUsed="0"/>
+    <w:lsdException w:name="Medium Shading 2 Accent 4" w:semiHidden="0" w:uiPriority="64" w:unhideWhenUsed="0"/>
+    <w:lsdException w:name="Medium List 1 Accent 4" w:semiHidden="0" w:uiPriority="65" w:unhideWhenUsed="0"/>
+    <w:lsdException w:name="Medium List 2 Accent 4" w:semiHidden="0" w:uiPriority="66" w:unhideWhenUsed="0"/>
+    <w:lsdException w:name="Medium Grid 1 Accent 4" w:semiHidden="0" w:uiPriority="67" w:unhideWhenUsed="0"/>
+    <w:lsdException w:name="Medium Grid 2 Accent 4" w:semiHidden="0" w:uiPriority="68" w:unhideWhenUsed="0"/>
+    <w:lsdException w:name="Medium Grid 3 Accent 4" w:semiHidden="0" w:uiPriority="69" w:unhideWhenUsed="0"/>
+    <w:lsdException w:name="Dark List Accent 4" w:semiHidden="0" w:uiPriority="70" w:unhideWhenUsed="0"/>
+    <w:lsdException w:name="Colorful Shading Accent 4" w:semiHidden="0" w:uiPriority="71" w:unhideWhenUsed="0"/>
+    <w:lsdException w:name="Colorful List Accent 4" w:semiHidden="0" w:uiPriority="72" w:unhideWhenUsed="0"/>
+    <w:lsdException w:name="Colorful Grid Accent 4" w:semiHidden="0" w:uiPriority="73" w:unhideWhenUsed="0"/>
+    <w:lsdException w:name="Light Shading Accent 5" w:semiHidden="0" w:uiPriority="60" w:unhideWhenUsed="0"/>
+    <w:lsdException w:name="Light List Accent 5" w:semiHidden="0" w:uiPriority="61" w:unhideWhenUsed="0"/>
+    <w:lsdException w:name="Light Grid Accent 5" w:semiHidden="0" w:uiPriority="62" w:unhideWhenUsed="0"/>
+    <w:lsdException w:name="Medium Shading 1 Accent 5" w:semiHidden="0" w:uiPriority="63" w:unhideWhenUsed="0"/>
+    <w:lsdException w:name="Medium Shading 2 Accent 5" w:semiHidden="0" w:uiPriority="64" w:unhideWhenUsed="0"/>
+    <w:lsdException w:name="Medium List 1 Accent 5" w:semiHidden="0" w:uiPriority="65" w:unhideWhenUsed="0"/>
+    <w:lsdException w:name="Medium List 2 Accent 5" w:semiHidden="0" w:uiPriority="66" w:unhideWhenUsed="0"/>
+    <w:lsdException w:name="Medium Grid 1 Accent 5" w:semiHidden="0" w:uiPriority="67" w:unhideWhenUsed="0"/>
+    <w:lsdException w:name="Medium Grid 2 Accent 5" w:semiHidden="0" w:uiPriority="68" w:unhideWhenUsed="0"/>
+    <w:lsdException w:name="Medium Grid 3 Accent 5" w:semiHidden="0" w:uiPriority="69" w:unhideWhenUsed="0"/>
+    <w:lsdException w:name="Dark List Accent 5" w:semiHidden="0" w:uiPriority="70" w:unhideWhenUsed="0"/>
+    <w:lsdException w:name="Colorful Shading Accent 5" w:semiHidden="0" w:uiPriority="71" w:unhideWhenUsed="0"/>
+    <w:lsdException w:name="Colorful List Accent 5" w:semiHidden="0" w:uiPriority="72" w:unhideWhenUsed="0"/>
+    <w:lsdException w:name="Colorful Grid Accent 5" w:semiHidden="0" w:uiPriority="73" w:unhideWhenUsed="0"/>
+    <w:lsdException w:name="Light Shading Accent 6" w:semiHidden="0" w:uiPriority="60" w:unhideWhenUsed="0"/>
+    <w:lsdException w:name="Light List Accent 6" w:semiHidden="0" w:uiPriority="61" w:unhideWhenUsed="0"/>
+    <w:lsdException w:name="Light Grid Accent 6" w:semiHidden="0" w:uiPriority="62" w:unhideWhenUsed="0"/>
+    <w:lsdException w:name="Medium Shading 1 Accent 6" w:semiHidden="0" w:uiPriority="63" w:unhideWhenUsed="0"/>
+    <w:lsdException w:name="Medium Shading 2 Accent 6" w:semiHidden="0" w:uiPriority="64" w:unhideWhenUsed="0"/>
+    <w:lsdException w:name="Medium List 1 Accent 6" w:semiHidden="0" w:uiPriority="65" w:unhideWhenUsed="0"/>
+    <w:lsdException w:name="Medium List 2 Accent 6" w:semiHidden="0" w:uiPriority="66" w:unhideWhenUsed="0"/>
+    <w:lsdException w:name="Medium Grid 1 Accent 6" w:semiHidden="0" w:uiPriority="67" w:unhideWhenUsed="0"/>
+    <w:lsdException w:name="Medium Grid 2 Accent 6" w:semiHidden="0" w:uiPriority="68" w:unhideWhenUsed="0"/>
+    <w:lsdException w:name="Medium Grid 3 Accent 6" w:semiHidden="0" w:uiPriority="69" w:unhideWhenUsed="0"/>
+    <w:lsdException w:name="Dark List Accent 6" w:semiHidden="0" w:uiPriority="70" w:unhideWhenUsed="0"/>
+    <w:lsdException w:name="Colorful Shading Accent 6" w:semiHidden="0" w:uiPriority="71" w:unhideWhenUsed="0"/>
+    <w:lsdException w:name="Colorful List Accent 6" w:semiHidden="0" w:uiPriority="72" w:unhideWhenUsed="0"/>
+    <w:lsdException w:name="Colorful Grid Accent 6" w:semiHidden="0" w:uiPriority="73" w:unhideWhenUsed="0"/>
+    <w:lsdException w:name="Subtle Emphasis" w:semiHidden="0" w:uiPriority="19" w:unhideWhenUsed="0" w:qFormat="1"/>
+    <w:lsdException w:name="Intense Emphasis" w:semiHidden="0" w:uiPriority="21" w:unhideWhenUsed="0" w:qFormat="1"/>
+    <w:lsdException w:name="Subtle Reference" w:semiHidden="0" w:uiPriority="31" w:unhideWhenUsed="0" w:qFormat="1"/>
+    <w:lsdException w:name="Intense Reference" w:semiHidden="0" w:uiPriority="32" w:unhideWhenUsed="0" w:qFormat="1"/>
+    <w:lsdException w:name="Book Title" w:semiHidden="0" w:uiPriority="33" w:unhideWhenUsed="0" w:qFormat="1"/>
+    <w:lsdException w:name="Bibliography" w:uiPriority="37"/>
+    <w:lsdException w:name="TOC Heading" w:uiPriority="39" w:qFormat="1"/>
+  </w:latentStyles>
+  <w:style w:type="paragraph" w:default="1" w:styleId="Normal">
+    <w:name w:val="Normal"/>
+    <w:qFormat/>
+  </w:style>
+  <w:style w:type="character" w:default="1" w:styleId="DefaultParagraphFont">
+    <w:name w:val="Default Paragraph Font"/>
+    <w:uiPriority w:val="1"/>
+    <w:semiHidden/>
+    <w:unhideWhenUsed/>
+  </w:style>
+  <w:style w:type="table" w:default="1" w:styleId="TableNormal">
+    <w:name w:val="Normal Table"/>
+    <w:uiPriority w:val="99"/>
+    <w:semiHidden/>
+    <w:unhideWhenUsed/>
+    <w:tblPr>
+      <w:tblInd w:w="0" w:type="dxa"/>
+      <w:tblCellMar>
+        <w:top w:w="0" w:type="dxa"/>
+        <w:left w:w="108" w:type="dxa"/>
+        <w:bottom w:w="0" w:type="dxa"/>
+        <w:right w:w="108" w:type="dxa"/>
+      </w:tblCellMar>
+    </w:tblPr>
+  </w:style>
+  <w:style w:type="numbering" w:default="1" w:styleId="NoList">
+    <w:name w:val="No List"/>
+    <w:uiPriority w:val="99"/>
+    <w:semiHidden/>
+    <w:unhideWhenUsed/>
+  </w:style>
+  <w:style w:type="table" w:styleId="TableGrid">
+    <w:name w:val="Table Grid"/>
+    <w:basedOn w:val="TableNormal"/>
+    <w:uiPriority w:val="39"/>
+    <w:rsid w:val="000727BE"/>
+    <w:pPr>
+      <w:spacing w:after="0" w:line="240" w:lineRule="auto"/>
+    </w:pPr>
+    <w:tblPr>
+      <w:tblInd w:w="0" w:type="dxa"/>
+      <w:tblBorders>
+        <w:top w:val="single" w:sz="4" w:space="0" w:color="auto"/>
+        <w:left w:val="single" w:sz="4" w:space="0" w:color="auto"/>
+        <w:bottom w:val="single" w:sz="4" w:space="0" w:color="auto"/>
+        <w:right w:val="single" w:sz="4" w:space="0" w:color="auto"/>
+        <w:insideH w:val="single" w:sz="4" w:space="0" w:color="auto"/>
+        <w:insideV w:val="single" w:sz="4" w:space="0" w:color="auto"/>
+      </w:tblBorders>
+      <w:tblCellMar>
+        <w:top w:w="0" w:type="dxa"/>
+        <w:left w:w="108" w:type="dxa"/>
+        <w:bottom w:w="0" w:type="dxa"/>
+        <w:right w:w="108" w:type="dxa"/>
+      </w:tblCellMar>
+    </w:tblPr>
+  </w:style>
+  <w:style w:type="paragraph" w:styleId="Header">
+    <w:name w:val="header"/>
+    <w:basedOn w:val="Normal"/>
+    <w:link w:val="HeaderChar"/>
+    <w:uiPriority w:val="99"/>
+    <w:unhideWhenUsed/>
+    <w:rsid w:val="00394AA1"/>
+    <w:pPr>
+      <w:tabs>
+        <w:tab w:val="center" w:pos="4680"/>
+        <w:tab w:val="right" w:pos="9360"/>
+      </w:tabs>
+      <w:spacing w:after="0" w:line="240" w:lineRule="auto"/>
+    </w:pPr>
+  </w:style>
+  <w:style w:type="character" w:customStyle="1" w:styleId="HeaderChar">
+    <w:name w:val="Header Char"/>
+    <w:basedOn w:val="DefaultParagraphFont"/>
+    <w:link w:val="Header"/>
+    <w:uiPriority w:val="99"/>
+    <w:rsid w:val="00394AA1"/>
+  </w:style>
+  <w:style w:type="paragraph" w:styleId="Footer">
+    <w:name w:val="footer"/>
+    <w:basedOn w:val="Normal"/>
+    <w:link w:val="FooterChar"/>
+    <w:uiPriority w:val="99"/>
+    <w:unhideWhenUsed/>
+    <w:rsid w:val="00394AA1"/>
+    <w:pPr>
+      <w:tabs>
+        <w:tab w:val="center" w:pos="4680"/>
+        <w:tab w:val="right" w:pos="9360"/>
+      </w:tabs>
+      <w:spacing w:after="0" w:line="240" w:lineRule="auto"/>
+    </w:pPr>
+  </w:style>
+  <w:style w:type="character" w:customStyle="1" w:styleId="FooterChar">
+    <w:name w:val="Footer Char"/>
+    <w:basedOn w:val="DefaultParagraphFont"/>
+    <w:link w:val="Footer"/>
+    <w:uiPriority w:val="99"/>
+    <w:rsid w:val="00394AA1"/>
+  </w:style>
+</w:styles>
+</file>
+
+<file path=word/stylesWithEffects.xml><?xml version="1.0" encoding="utf-8"?>
+<w:styles xmlns:wpc="http://schemas.microsoft.com/office/word/2010/wordprocessingCanvas" xmlns:mc="http://schemas.openxmlformats.org/markup-compatibility/2006" xmlns:o="urn:schemas-microsoft-com:office:office" xmlns:r="http://schemas.openxmlformats.org/officeDocument/2006/relationships" xmlns:m="http://schemas.openxmlformats.org/officeDocument/2006/math" xmlns:v="urn:schemas-microsoft-com:vml" xmlns:wp14="http://schemas.microsoft.com/office/word/2010/wordprocessingDrawing" xmlns:wp="http://schemas.openxmlformats.org/drawingml/2006/wordprocessingDrawing" xmlns:w10="urn:schemas-microsoft-com:office:word" xmlns:w="http://schemas.openxmlformats.org/wordprocessingml/2006/main" xmlns:w14="http://schemas.microsoft.com/office/word/2010/wordml" xmlns:wpg="http://schemas.microsoft.com/office/word/2010/wordprocessingGroup" xmlns:wpi="http://schemas.microsoft.com/office/word/2010/wordprocessingInk" xmlns:wne="http://schemas.microsoft.com/office/word/2006/wordml" xmlns:wps="http://schemas.microsoft.com/office/word/2010/wordprocessingShape" mc:Ignorable="w14 wp14">
+  <w:docDefaults>
+    <w:rPrDefault>
+      <w:rPr>
+        <w:rFonts w:asciiTheme="minorHAnsi" w:eastAsiaTheme="minorHAnsi" w:hAnsiTheme="minorHAnsi" w:cstheme="minorBidi"/>
+        <w:sz w:val="22"/>
+        <w:szCs w:val="22"/>
+        <w:lang w:val="en-CA" w:eastAsia="en-US" w:bidi="ar-SA"/>
+      </w:rPr>
+    </w:rPrDefault>
+    <w:pPrDefault>
+      <w:pPr>
+        <w:spacing w:after="160" w:line="259" w:lineRule="auto"/>
+      </w:pPr>
+    </w:pPrDefault>
+  </w:docDefaults>
+  <w:latentStyles w:defLockedState="0" w:defUIPriority="99" w:defSemiHidden="1" w:defUnhideWhenUsed="1" w:defQFormat="0" w:count="267">
+    <w:lsdException w:name="Normal" w:semiHidden="0" w:uiPriority="0" w:unhideWhenUsed="0" w:qFormat="1"/>
+    <w:lsdException w:name="heading 1" w:semiHidden="0" w:uiPriority="9" w:unhideWhenUsed="0" w:qFormat="1"/>
+    <w:lsdException w:name="heading 2" w:uiPriority="9" w:qFormat="1"/>
+    <w:lsdException w:name="heading 3" w:uiPriority="9" w:qFormat="1"/>
+    <w:lsdException w:name="heading 4" w:uiPriority="9" w:qFormat="1"/>
+    <w:lsdException w:name="heading 5" w:uiPriority="9" w:qFormat="1"/>
+    <w:lsdException w:name="heading 6" w:uiPriority="9" w:qFormat="1"/>
+    <w:lsdException w:name="heading 7" w:uiPriority="9" w:qFormat="1"/>
+    <w:lsdException w:name="heading 8" w:uiPriority="9" w:qFormat="1"/>
+    <w:lsdException w:name="heading 9" w:uiPriority="9" w:qFormat="1"/>
+    <w:lsdException w:name="toc 1" w:uiPriority="39"/>
+    <w:lsdException w:name="toc 2" w:uiPriority="39"/>
+    <w:lsdException w:name="toc 3" w:uiPriority="39"/>
+    <w:lsdException w:name="toc 4" w:uiPriority="39"/>
+    <w:lsdException w:name="toc 5" w:uiPriority="39"/>
+    <w:lsdException w:name="toc 6" w:uiPriority="39"/>
+    <w:lsdException w:name="toc 7" w:uiPriority="39"/>
+    <w:lsdException w:name="toc 8" w:uiPriority="39"/>
+    <w:lsdException w:name="toc 9" w:uiPriority="39"/>
+    <w:lsdException w:name="caption" w:uiPriority="35" w:qFormat="1"/>
+    <w:lsdException w:name="Title" w:semiHidden="0" w:uiPriority="10" w:unhideWhenUsed="0" w:qFormat="1"/>
+    <w:lsdException w:name="Default Paragraph Font" w:uiPriority="1"/>
+    <w:lsdException w:name="Subtitle" w:semiHidden="0" w:uiPriority="11" w:unhideWhenUsed="0" w:qFormat="1"/>
+    <w:lsdException w:name="Strong" w:semiHidden="0" w:uiPriority="22" w:unhideWhenUsed="0" w:qFormat="1"/>
+    <w:lsdException w:name="Emphasis" w:semiHidden="0" w:uiPriority="20" w:unhideWhenUsed="0" w:qFormat="1"/>
+    <w:lsdException w:name="Table Grid" w:semiHidden="0" w:uiPriority="39" w:unhideWhenUsed="0"/>
+    <w:lsdException w:name="Placeholder Text" w:unhideWhenUsed="0"/>
+    <w:lsdException w:name="No Spacing" w:semiHidden="0" w:uiPriority="1" w:unhideWhenUsed="0" w:qFormat="1"/>
+    <w:lsdException w:name="Light Shading" w:semiHidden="0" w:uiPriority="60" w:unhideWhenUsed="0"/>
+    <w:lsdException w:name="Light List" w:semiHidden="0" w:uiPriority="61" w:unhideWhenUsed="0"/>
+    <w:lsdException w:name="Light Grid" w:semiHidden="0" w:uiPriority="62" w:unhideWhenUsed="0"/>
+    <w:lsdException w:name="Medium Shading 1" w:semiHidden="0" w:uiPriority="63" w:unhideWhenUsed="0"/>
+    <w:lsdException w:name="Medium Shading 2" w:semiHidden="0" w:uiPriority="64" w:unhideWhenUsed="0"/>
+    <w:lsdException w:name="Medium List 1" w:semiHidden="0" w:uiPriority="65" w:unhideWhenUsed="0"/>
+    <w:lsdException w:name="Medium List 2" w:semiHidden="0" w:uiPriority="66" w:unhideWhenUsed="0"/>
+    <w:lsdException w:name="Medium Grid 1" w:semiHidden="0" w:uiPriority="67" w:unhideWhenUsed="0"/>
+    <w:lsdException w:name="Medium Grid 2" w:semiHidden="0" w:uiPriority="68" w:unhideWhenUsed="0"/>
+    <w:lsdException w:name="Medium Grid 3" w:semiHidden="0" w:uiPriority="69" w:unhideWhenUsed="0"/>
+    <w:lsdException w:name="Dark List" w:semiHidden="0" w:uiPriority="70" w:unhideWhenUsed="0"/>
+    <w:lsdException w:name="Colorful Shading" w:semiHidden="0" w:uiPriority="71" w:unhideWhenUsed="0"/>
+    <w:lsdException w:name="Colorful List" w:semiHidden="0" w:uiPriority="72" w:unhideWhenUsed="0"/>
+    <w:lsdException w:name="Colorful Grid" w:semiHidden="0" w:uiPriority="73" w:unhideWhenUsed="0"/>
+    <w:lsdException w:name="Light Shading Accent 1" w:semiHidden="0" w:uiPriority="60" w:unhideWhenUsed="0"/>
+    <w:lsdException w:name="Light List Accent 1" w:semiHidden="0" w:uiPriority="61" w:unhideWhenUsed="0"/>
+    <w:lsdException w:name="Light Grid Accent 1" w:semiHidden="0" w:uiPriority="62" w:unhideWhenUsed="0"/>
+    <w:lsdException w:name="Medium Shading 1 Accent 1" w:semiHidden="0" w:uiPriority="63" w:unhideWhenUsed="0"/>
+    <w:lsdException w:name="Medium Shading 2 Accent 1" w:semiHidden="0" w:uiPriority="64" w:unhideWhenUsed="0"/>
+    <w:lsdException w:name="Medium List 1 Accent 1" w:semiHidden="0" w:uiPriority="65" w:unhideWhenUsed="0"/>
+    <w:lsdException w:name="Revision" w:unhideWhenUsed="0"/>
+    <w:lsdException w:name="List Paragraph" w:semiHidden="0" w:uiPriority="34" w:unhideWhenUsed="0" w:qFormat="1"/>
+    <w:lsdException w:name="Quote" w:semiHidden="0" w:uiPriority="29" w:unhideWhenUsed="0" w:qFormat="1"/>
+    <w:lsdException w:name="Intense Quote" w:semiHidden="0" w:uiPriority="30" w:unhideWhenUsed="0" w:qFormat="1"/>
+    <w:lsdException w:name="Medium List 2 Accent 1" w:semiHidden="0" w:uiPriority="66" w:unhideWhenUsed="0"/>
+    <w:lsdException w:name="Medium Grid 1 Accent 1" w:semiHidden="0" w:uiPriority="67" w:unhideWhenUsed="0"/>
+    <w:lsdException w:name="Medium Grid 2 Accent 1" w:semiHidden="0" w:uiPriority="68" w:unhideWhenUsed="0"/>
+    <w:lsdException w:name="Medium Grid 3 Accent 1" w:semiHidden="0" w:uiPriority="69" w:unhideWhenUsed="0"/>
+    <w:lsdException w:name="Dark List Accent 1" w:semiHidden="0" w:uiPriority="70" w:unhideWhenUsed="0"/>
+    <w:lsdException w:name="Colorful Shading Accent 1" w:semiHidden="0" w:uiPriority="71" w:unhideWhenUsed="0"/>
+    <w:lsdException w:name="Colorful List Accent 1" w:semiHidden="0" w:uiPriority="72" w:unhideWhenUsed="0"/>
+    <w:lsdException w:name="Colorful Grid Accent 1" w:semiHidden="0" w:uiPriority="73" w:unhideWhenUsed="0"/>
+    <w:lsdException w:name="Light Shading Accent 2" w:semiHidden="0" w:uiPriority="60" w:unhideWhenUsed="0"/>
+    <w:lsdException w:name="Light List Accent 2" w:semiHidden="0" w:uiPriority="61" w:unhideWhenUsed="0"/>
+    <w:lsdException w:name="Light Grid Accent 2" w:semiHidden="0" w:uiPriority="62" w:unhideWhenUsed="0"/>
+    <w:lsdException w:name="Medium Shading 1 Accent 2" w:semiHidden="0" w:uiPriority="63" w:unhideWhenUsed="0"/>
+    <w:lsdException w:name="Medium Shading 2 Accent 2" w:semiHidden="0" w:uiPriority="64" w:unhideWhenUsed="0"/>
+    <w:lsdException w:name="Medium List 1 Accent 2" w:semiHidden="0" w:uiPriority="65" w:unhideWhenUsed="0"/>
+    <w:lsdException w:name="Medium List 2 Accent 2" w:semiHidden="0" w:uiPriority="66" w:unhideWhenUsed="0"/>
+    <w:lsdException w:name="Medium Grid 1 Accent 2" w:semiHidden="0" w:uiPriority="67" w:unhideWhenUsed="0"/>
+    <w:lsdException w:name="Medium Grid 2 Accent 2" w:semiHidden="0" w:uiPriority="68" w:unhideWhenUsed="0"/>
+    <w:lsdException w:name="Medium Grid 3 Accent 2" w:semiHidden="0" w:uiPriority="69" w:unhideWhenUsed="0"/>
+    <w:lsdException w:name="Dark List Accent 2" w:semiHidden="0" w:uiPriority="70" w:unhideWhenUsed="0"/>
+    <w:lsdException w:name="Colorful Shading Accent 2" w:semiHidden="0" w:uiPriority="71" w:unhideWhenUsed="0"/>
+    <w:lsdException w:name="Colorful List Accent 2" w:semiHidden="0" w:uiPriority="72" w:unhideWhenUsed="0"/>
+    <w:lsdException w:name="Colorful Grid Accent 2" w:semiHidden="0" w:uiPriority="73" w:unhideWhenUsed="0"/>
+    <w:lsdException w:name="Light Shading Accent 3" w:semiHidden="0" w:uiPriority="60" w:unhideWhenUsed="0"/>
+    <w:lsdException w:name="Light List Accent 3" w:semiHidden="0" w:uiPriority="61" w:unhideWhenUsed="0"/>
+    <w:lsdException w:name="Light Grid Accent 3" w:semiHidden="0" w:uiPriority="62" w:unhideWhenUsed="0"/>
+    <w:lsdException w:name="Medium Shading 1 Accent 3" w:semiHidden="0" w:uiPriority="63" w:unhideWhenUsed="0"/>
+    <w:lsdException w:name="Medium Shading 2 Accent 3" w:semiHidden="0" w:uiPriority="64" w:unhideWhenUsed="0"/>
+    <w:lsdException w:name="Medium List 1 Accent 3" w:semiHidden="0" w:uiPriority="65" w:unhideWhenUsed="0"/>
+    <w:lsdException w:name="Medium List 2 Accent 3" w:semiHidden="0" w:uiPriority="66" w:unhideWhenUsed="0"/>
+    <w:lsdException w:name="Medium Grid 1 Accent 3" w:semiHidden="0" w:uiPriority="67" w:unhideWhenUsed="0"/>
+    <w:lsdException w:name="Medium Grid 2 Accent 3" w:semiHidden="0" w:uiPriority="68" w:unhideWhenUsed="0"/>
+    <w:lsdException w:name="Medium Grid 3 Accent 3" w:semiHidden="0" w:uiPriority="69" w:unhideWhenUsed="0"/>
+    <w:lsdException w:name="Dark List Accent 3" w:semiHidden="0" w:uiPriority="70" w:unhideWhenUsed="0"/>
+    <w:lsdException w:name="Colorful Shading Accent 3" w:semiHidden="0" w:uiPriority="71" w:unhideWhenUsed="0"/>
+    <w:lsdException w:name="Colorful List Accent 3" w:semiHidden="0" w:uiPriority="72" w:unhideWhenUsed="0"/>
+    <w:lsdException w:name="Colorful Grid Accent 3" w:semiHidden="0" w:uiPriority="73" w:unhideWhenUsed="0"/>
+    <w:lsdException w:name="Light Shading Accent 4" w:semiHidden="0" w:uiPriority="60" w:unhideWhenUsed="0"/>
+    <w:lsdException w:name="Light List Accent 4" w:semiHidden="0" w:uiPriority="61" w:unhideWhenUsed="0"/>
+    <w:lsdException w:name="Light Grid Accent 4" w:semiHidden="0" w:uiPriority="62" w:unhideWhenUsed="0"/>
+    <w:lsdException w:name="Medium Shading 1 Accent 4" w:semiHidden="0" w:uiPriority="63" w:unhideWhenUsed="0"/>
+    <w:lsdException w:name="Medium Shading 2 Accent 4" w:semiHidden="0" w:uiPriority="64" w:unhideWhenUsed="0"/>
+    <w:lsdException w:name="Medium List 1 Accent 4" w:semiHidden="0" w:uiPriority="65" w:unhideWhenUsed="0"/>
+    <w:lsdException w:name="Medium List 2 Accent 4" w:semiHidden="0" w:uiPriority="66" w:unhideWhenUsed="0"/>
+    <w:lsdException w:name="Medium Grid 1 Accent 4" w:semiHidden="0" w:uiPriority="67" w:unhideWhenUsed="0"/>
+    <w:lsdException w:name="Medium Grid 2 Accent 4" w:semiHidden="0" w:uiPriority="68" w:unhideWhenUsed="0"/>
+    <w:lsdException w:name="Medium Grid 3 Accent 4" w:semiHidden="0" w:uiPriority="69" w:unhideWhenUsed="0"/>
+    <w:lsdException w:name="Dark List Accent 4" w:semiHidden="0" w:uiPriority="70" w:unhideWhenUsed="0"/>
+    <w:lsdException w:name="Colorful Shading Accent 4" w:semiHidden="0" w:uiPriority="71" w:unhideWhenUsed="0"/>
+    <w:lsdException w:name="Colorful List Accent 4" w:semiHidden="0" w:uiPriority="72" w:unhideWhenUsed="0"/>
+    <w:lsdException w:name="Colorful Grid Accent 4" w:semiHidden="0" w:uiPriority="73" w:unhideWhenUsed="0"/>
+    <w:lsdException w:name="Light Shading Accent 5" w:semiHidden="0" w:uiPriority="60" w:unhideWhenUsed="0"/>
+    <w:lsdException w:name="Light List Accent 5" w:semiHidden="0" w:uiPriority="61" w:unhideWhenUsed="0"/>
+    <w:lsdException w:name="Light Grid Accent 5" w:semiHidden="0" w:uiPriority="62" w:unhideWhenUsed="0"/>
+    <w:lsdException w:name="Medium Shading 1 Accent 5" w:semiHidden="0" w:uiPriority="63" w:unhideWhenUsed="0"/>
+    <w:lsdException w:name="Medium Shading 2 Accent 5" w:semiHidden="0" w:uiPriority="64" w:unhideWhenUsed="0"/>
+    <w:lsdException w:name="Medium List 1 Accent 5" w:semiHidden="0" w:uiPriority="65" w:unhideWhenUsed="0"/>
+    <w:lsdException w:name="Medium List 2 Accent 5" w:semiHidden="0" w:uiPriority="66" w:unhideWhenUsed="0"/>
+    <w:lsdException w:name="Medium Grid 1 Accent 5" w:semiHidden="0" w:uiPriority="67" w:unhideWhenUsed="0"/>
+    <w:lsdException w:name="Medium Grid 2 Accent 5" w:semiHidden="0" w:uiPriority="68" w:unhideWhenUsed="0"/>
+    <w:lsdException w:name="Medium Grid 3 Accent 5" w:semiHidden="0" w:uiPriority="69" w:unhideWhenUsed="0"/>
+    <w:lsdException w:name="Dark List Accent 5" w:semiHidden="0" w:uiPriority="70" w:unhideWhenUsed="0"/>
+    <w:lsdException w:name="Colorful Shading Accent 5" w:semiHidden="0" w:uiPriority="71" w:unhideWhenUsed="0"/>
+    <w:lsdException w:name="Colorful List Accent 5" w:semiHidden="0" w:uiPriority="72" w:unhideWhenUsed="0"/>
+    <w:lsdException w:name="Colorful Grid Accent 5" w:semiHidden="0" w:uiPriority="73" w:unhideWhenUsed="0"/>
+    <w:lsdException w:name="Light Shading Accent 6" w:semiHidden="0" w:uiPriority="60" w:unhideWhenUsed="0"/>
+    <w:lsdException w:name="Light List Accent 6" w:semiHidden="0" w:uiPriority="61" w:unhideWhenUsed="0"/>
+    <w:lsdException w:name="Light Grid Accent 6" w:semiHidden="0" w:uiPriority="62" w:unhideWhenUsed="0"/>
+    <w:lsdException w:name="Medium Shading 1 Accent 6" w:semiHidden="0" w:uiPriority="63" w:unhideWhenUsed="0"/>
+    <w:lsdException w:name="Medium Shading 2 Accent 6" w:semiHidden="0" w:uiPriority="64" w:unhideWhenUsed="0"/>
+    <w:lsdException w:name="Medium List 1 Accent 6" w:semiHidden="0" w:uiPriority="65" w:unhideWhenUsed="0"/>
+    <w:lsdException w:name="Medium List 2 Accent 6" w:semiHidden="0" w:uiPriority="66" w:unhideWhenUsed="0"/>
+    <w:lsdException w:name="Medium Grid 1 Accent 6" w:semiHidden="0" w:uiPriority="67" w:unhideWhenUsed="0"/>
+    <w:lsdException w:name="Medium Grid 2 Accent 6" w:semiHidden="0" w:uiPriority="68" w:unhideWhenUsed="0"/>
+    <w:lsdException w:name="Medium Grid 3 Accent 6" w:semiHidden="0" w:uiPriority="69" w:unhideWhenUsed="0"/>
+    <w:lsdException w:name="Dark List Accent 6" w:semiHidden="0" w:uiPriority="70" w:unhideWhenUsed="0"/>
+    <w:lsdException w:name="Colorful Shading Accent 6" w:semiHidden="0" w:uiPriority="71" w:unhideWhenUsed="0"/>
+    <w:lsdException w:name="Colorful List Accent 6" w:semiHidden="0" w:uiPriority="72" w:unhideWhenUsed="0"/>
+    <w:lsdException w:name="Colorful Grid Accent 6" w:semiHidden="0" w:uiPriority="73" w:unhideWhenUsed="0"/>
+    <w:lsdException w:name="Subtle Emphasis" w:semiHidden="0" w:uiPriority="19" w:unhideWhenUsed="0" w:qFormat="1"/>
+    <w:lsdException w:name="Intense Emphasis" w:semiHidden="0" w:uiPriority="21" w:unhideWhenUsed="0" w:qFormat="1"/>
+    <w:lsdException w:name="Subtle Reference" w:semiHidden="0" w:uiPriority="31" w:unhideWhenUsed="0" w:qFormat="1"/>
+    <w:lsdException w:name="Intense Reference" w:semiHidden="0" w:uiPriority="32" w:unhideWhenUsed="0" w:qFormat="1"/>
+    <w:lsdException w:name="Book Title" w:semiHidden="0" w:uiPriority="33" w:unhideWhenUsed="0" w:qFormat="1"/>
+    <w:lsdException w:name="Bibliography" w:uiPriority="37"/>
+    <w:lsdException w:name="TOC Heading" w:uiPriority="39" w:qFormat="1"/>
   </w:latentStyles>
   <w:style w:type="paragraph" w:default="1" w:styleId="Normal">
     <w:name w:val="Normal"/>
@@ -7700,7 +8456,7 @@
   <a:extraClrSchemeLst/>
   <a:extLst>
     <a:ext uri="{05A4C25C-085E-4340-85A3-A5531E510DB2}">
-      <thm15:themeFamily xmlns:thm15="http://schemas.microsoft.com/office/thememl/2012/main" name="Office Theme" id="{62F939B6-93AF-4DB8-9C6B-D6C7DFDC589F}" vid="{4A3C46E8-61CC-4603-A589-7422A47A8E4A}"/>
+      <thm15:themeFamily xmlns:thm15="http://schemas.microsoft.com/office/thememl/2012/main" xmlns="" name="Office Theme" id="{62F939B6-93AF-4DB8-9C6B-D6C7DFDC589F}" vid="{4A3C46E8-61CC-4603-A589-7422A47A8E4A}"/>
     </a:ext>
   </a:extLst>
 </a:theme>

</xml_diff>